<commit_message>
Updated example request link and report
</commit_message>
<xml_diff>
--- a/ATV_Tracking_Report.docx
+++ b/ATV_Tracking_Report.docx
@@ -2,22 +2,193 @@
 <file path=word/document.xml><?xml version="1.0" encoding="utf-8"?>
 <w:document xmlns:wpc="http://schemas.microsoft.com/office/word/2010/wordprocessingCanvas" xmlns:mc="http://schemas.openxmlformats.org/markup-compatibility/2006" xmlns:o="urn:schemas-microsoft-com:office:office" xmlns:r="http://schemas.openxmlformats.org/officeDocument/2006/relationships" xmlns:m="http://schemas.openxmlformats.org/officeDocument/2006/math" xmlns:v="urn:schemas-microsoft-com:vml" xmlns:wp14="http://schemas.microsoft.com/office/word/2010/wordprocessingDrawing" xmlns:wp="http://schemas.openxmlformats.org/drawingml/2006/wordprocessingDrawing" xmlns:w10="urn:schemas-microsoft-com:office:word" xmlns:w="http://schemas.openxmlformats.org/wordprocessingml/2006/main" xmlns:w14="http://schemas.microsoft.com/office/word/2010/wordml" xmlns:w15="http://schemas.microsoft.com/office/word/2012/wordml" xmlns:wpg="http://schemas.microsoft.com/office/word/2010/wordprocessingGroup" xmlns:wpi="http://schemas.microsoft.com/office/word/2010/wordprocessingInk" xmlns:wne="http://schemas.microsoft.com/office/word/2006/wordml" xmlns:wps="http://schemas.microsoft.com/office/word/2010/wordprocessingShape" mc:Ignorable="w14 w15 wp14">
   <w:body>
-    <w:p>
-      <w:r>
-        <w:t xml:space="preserve">Our website, </w:t>
-      </w:r>
-      <w:proofErr w:type="spellStart"/>
-      <w:r>
-        <w:t>GoBus</w:t>
-      </w:r>
-      <w:proofErr w:type="spellEnd"/>
-      <w:r>
-        <w:t xml:space="preserve"> Transport App, is a website that gets the location of a bus via the use of the Google Map API and the Auckl</w:t>
-      </w:r>
+    <w:p/>
+    <w:p>
+      <w:pPr>
+        <w:pStyle w:val="Title"/>
+        <w:jc w:val="center"/>
+      </w:pPr>
+    </w:p>
+    <w:p>
+      <w:pPr>
+        <w:pStyle w:val="Title"/>
+        <w:jc w:val="center"/>
+      </w:pPr>
+    </w:p>
+    <w:p>
+      <w:pPr>
+        <w:pStyle w:val="Title"/>
+        <w:jc w:val="center"/>
+      </w:pPr>
+      <w:r>
+        <w:t>Auckland Transport Vehicle Tracking</w:t>
+      </w:r>
+    </w:p>
+    <w:p/>
+    <w:p/>
+    <w:p/>
+    <w:p/>
+    <w:p/>
+    <w:p>
+      <w:pPr>
+        <w:jc w:val="center"/>
+        <w:rPr>
+          <w:b/>
+          <w:sz w:val="40"/>
+        </w:rPr>
+      </w:pPr>
+      <w:r>
+        <w:rPr>
+          <w:b/>
+          <w:sz w:val="40"/>
+        </w:rPr>
+        <w:t>Dev Group N</w:t>
+      </w:r>
+    </w:p>
+    <w:p/>
+    <w:p>
+      <w:pPr>
+        <w:pStyle w:val="IntenseQuote"/>
+        <w:pBdr>
+          <w:top w:val="single" w:sz="4" w:space="1" w:color="auto"/>
+          <w:bottom w:val="single" w:sz="4" w:space="1" w:color="auto"/>
+        </w:pBdr>
+        <w:rPr>
+          <w:color w:val="000000" w:themeColor="text1"/>
+          <w:sz w:val="36"/>
+          <w:szCs w:val="36"/>
+        </w:rPr>
+      </w:pPr>
+      <w:r>
+        <w:rPr>
+          <w:color w:val="000000" w:themeColor="text1"/>
+          <w:sz w:val="32"/>
+          <w:szCs w:val="36"/>
+        </w:rPr>
+        <w:t>Chuan Law</w:t>
+      </w:r>
+      <w:r>
+        <w:rPr>
+          <w:color w:val="000000" w:themeColor="text1"/>
+          <w:sz w:val="32"/>
+          <w:szCs w:val="36"/>
+        </w:rPr>
+        <w:t xml:space="preserve"> - </w:t>
+      </w:r>
+      <w:r>
+        <w:rPr>
+          <w:sz w:val="32"/>
+          <w:szCs w:val="36"/>
+        </w:rPr>
+        <w:t>81677469</w:t>
+      </w:r>
+      <w:r>
+        <w:rPr>
+          <w:color w:val="000000" w:themeColor="text1"/>
+          <w:sz w:val="36"/>
+          <w:szCs w:val="36"/>
+        </w:rPr>
+        <w:br/>
+      </w:r>
+      <w:r>
+        <w:rPr>
+          <w:color w:val="000000" w:themeColor="text1"/>
+          <w:sz w:val="32"/>
+          <w:szCs w:val="32"/>
+        </w:rPr>
+        <w:t>Bryan Lim</w:t>
+      </w:r>
+      <w:r>
+        <w:rPr>
+          <w:color w:val="000000" w:themeColor="text1"/>
+          <w:sz w:val="32"/>
+          <w:szCs w:val="32"/>
+        </w:rPr>
+        <w:t xml:space="preserve"> - </w:t>
+      </w:r>
+      <w:r>
+        <w:rPr>
+          <w:sz w:val="32"/>
+          <w:szCs w:val="32"/>
+        </w:rPr>
+        <w:t>39351653</w:t>
+      </w:r>
+      <w:r>
+        <w:rPr>
+          <w:color w:val="000000" w:themeColor="text1"/>
+          <w:sz w:val="32"/>
+          <w:szCs w:val="32"/>
+        </w:rPr>
+        <w:br/>
+        <w:t>Kyran Stagg</w:t>
+      </w:r>
+      <w:r>
+        <w:rPr>
+          <w:color w:val="000000" w:themeColor="text1"/>
+          <w:sz w:val="32"/>
+          <w:szCs w:val="32"/>
+        </w:rPr>
+        <w:t xml:space="preserve"> - </w:t>
+      </w:r>
+      <w:r>
+        <w:rPr>
+          <w:sz w:val="32"/>
+          <w:szCs w:val="32"/>
+        </w:rPr>
+        <w:t>78943881</w:t>
+      </w:r>
+    </w:p>
+    <w:p/>
+    <w:p/>
+    <w:p/>
+    <w:p/>
+    <w:p>
+      <w:pPr>
+        <w:pStyle w:val="Title"/>
+        <w:jc w:val="center"/>
+      </w:pPr>
+      <w:r>
+        <w:t>INFO263</w:t>
+      </w:r>
+    </w:p>
+    <w:p>
+      <w:pPr>
+        <w:pStyle w:val="Title"/>
+        <w:jc w:val="center"/>
+      </w:pPr>
+      <w:r>
+        <w:t>Web Design and Development</w:t>
+      </w:r>
+    </w:p>
+    <w:p>
+      <w:pPr>
+        <w:pStyle w:val="Subtitle"/>
+        <w:jc w:val="center"/>
+      </w:pPr>
+      <w:r>
+        <w:t>2017</w:t>
+      </w:r>
+    </w:p>
+    <w:p>
+      <w:pPr>
+        <w:jc w:val="center"/>
+      </w:pPr>
+      <w:r>
+        <w:rPr>
+          <w:sz w:val="32"/>
+          <w:szCs w:val="32"/>
+        </w:rPr>
+        <w:t>University of Canterbury</w:t>
+      </w:r>
+    </w:p>
+    <w:p/>
+    <w:p/>
+    <w:p>
       <w:bookmarkStart w:id="0" w:name="_GoBack"/>
       <w:bookmarkEnd w:id="0"/>
       <w:r>
-        <w:t xml:space="preserve">and Transport API. </w:t>
+        <w:lastRenderedPageBreak/>
+        <w:t xml:space="preserve">Our website, GoBus Transport App, is a website that gets the location of a bus via the use of the Google Map API and the Auckland Transport API. </w:t>
       </w:r>
       <w:r>
         <w:t xml:space="preserve">With those API, we are able to search for buses on an interactive map and be able to track the location of the bus in real time. </w:t>
@@ -36,6 +207,9 @@
           <w:numId w:val="1"/>
         </w:numPr>
       </w:pPr>
+      <w:r>
+        <w:t>Describe how website works</w:t>
+      </w:r>
     </w:p>
     <w:p>
       <w:pPr>
@@ -45,6 +219,9 @@
           <w:numId w:val="1"/>
         </w:numPr>
       </w:pPr>
+      <w:r>
+        <w:t>Structure of website</w:t>
+      </w:r>
     </w:p>
     <w:p>
       <w:pPr>
@@ -54,6 +231,9 @@
           <w:numId w:val="1"/>
         </w:numPr>
       </w:pPr>
+      <w:r>
+        <w:t>Talk about team communication</w:t>
+      </w:r>
     </w:p>
     <w:p>
       <w:pPr>
@@ -64,52 +244,12 @@
         </w:numPr>
       </w:pPr>
       <w:r>
-        <w:t>Describe how website works</w:t>
-      </w:r>
-    </w:p>
-    <w:p>
-      <w:pPr>
-        <w:pStyle w:val="ListParagraph"/>
-        <w:numPr>
-          <w:ilvl w:val="0"/>
-          <w:numId w:val="1"/>
-        </w:numPr>
-      </w:pPr>
-      <w:r>
-        <w:t>Structure of website</w:t>
-      </w:r>
-    </w:p>
-    <w:p>
-      <w:pPr>
-        <w:pStyle w:val="ListParagraph"/>
-        <w:numPr>
-          <w:ilvl w:val="0"/>
-          <w:numId w:val="1"/>
-        </w:numPr>
-      </w:pPr>
-      <w:r>
-        <w:t>Talk about team communication</w:t>
-      </w:r>
-    </w:p>
-    <w:p>
-      <w:pPr>
-        <w:pStyle w:val="ListParagraph"/>
-        <w:numPr>
-          <w:ilvl w:val="0"/>
-          <w:numId w:val="1"/>
-        </w:numPr>
-      </w:pPr>
-      <w:r>
         <w:t>What was used to create your pages</w:t>
       </w:r>
     </w:p>
     <w:p>
       <w:pPr>
-        <w:pStyle w:val="ListParagraph"/>
-        <w:numPr>
-          <w:ilvl w:val="0"/>
-          <w:numId w:val="1"/>
-        </w:numPr>
+        <w:ind w:left="360"/>
       </w:pPr>
     </w:p>
     <w:p/>
@@ -194,7 +334,7 @@
       <w:rPr>
         <w:noProof/>
       </w:rPr>
-      <w:t>1</w:t>
+      <w:t>2</w:t>
     </w:r>
     <w:r>
       <w:fldChar w:fldCharType="end"/>
@@ -202,27 +342,14 @@
     <w:r>
       <w:t xml:space="preserve"> of </w:t>
     </w:r>
-    <w:r>
-      <w:fldChar w:fldCharType="begin"/>
-    </w:r>
-    <w:r>
-      <w:instrText xml:space="preserve"> NUMPAGES  \* Arabic  \* MERGEFORMAT </w:instrText>
-    </w:r>
-    <w:r>
-      <w:fldChar w:fldCharType="separate"/>
-    </w:r>
-    <w:r>
-      <w:rPr>
-        <w:noProof/>
-      </w:rPr>
-      <w:t>1</w:t>
-    </w:r>
-    <w:r>
-      <w:rPr>
-        <w:noProof/>
-      </w:rPr>
-      <w:fldChar w:fldCharType="end"/>
-    </w:r>
+    <w:fldSimple w:instr=" NUMPAGES  \* Arabic  \* MERGEFORMAT ">
+      <w:r>
+        <w:rPr>
+          <w:noProof/>
+        </w:rPr>
+        <w:t>2</w:t>
+      </w:r>
+    </w:fldSimple>
   </w:p>
 </w:ftr>
 </file>
@@ -259,33 +386,6 @@
       <w:pStyle w:val="Header"/>
       <w:jc w:val="center"/>
     </w:pPr>
-    <w:r>
-      <w:t xml:space="preserve">Dev Group N – </w:t>
-    </w:r>
-    <w:proofErr w:type="spellStart"/>
-    <w:r>
-      <w:t>Chuan</w:t>
-    </w:r>
-    <w:proofErr w:type="spellEnd"/>
-    <w:r>
-      <w:t xml:space="preserve"> Lawson (81677469), Bryan </w:t>
-    </w:r>
-    <w:proofErr w:type="spellStart"/>
-    <w:r>
-      <w:t>Bim</w:t>
-    </w:r>
-    <w:proofErr w:type="spellEnd"/>
-    <w:r>
-      <w:t xml:space="preserve"> (39351653), </w:t>
-    </w:r>
-    <w:proofErr w:type="spellStart"/>
-    <w:r>
-      <w:t>Kyran</w:t>
-    </w:r>
-    <w:proofErr w:type="spellEnd"/>
-    <w:r>
-      <w:t xml:space="preserve"> Deer (something)</w:t>
-    </w:r>
   </w:p>
 </w:hdr>
 </file>
@@ -887,6 +987,106 @@
     <w:uiPriority w:val="99"/>
     <w:rsid w:val="009039F0"/>
   </w:style>
+  <w:style w:type="paragraph" w:styleId="Title">
+    <w:name w:val="Title"/>
+    <w:basedOn w:val="Normal"/>
+    <w:next w:val="Normal"/>
+    <w:link w:val="TitleChar"/>
+    <w:uiPriority w:val="10"/>
+    <w:qFormat/>
+    <w:rsid w:val="00E20C36"/>
+    <w:pPr>
+      <w:spacing w:after="0" w:line="240" w:lineRule="auto"/>
+      <w:contextualSpacing/>
+    </w:pPr>
+    <w:rPr>
+      <w:rFonts w:asciiTheme="majorHAnsi" w:eastAsiaTheme="majorEastAsia" w:hAnsiTheme="majorHAnsi" w:cstheme="majorBidi"/>
+      <w:spacing w:val="-10"/>
+      <w:kern w:val="28"/>
+      <w:sz w:val="56"/>
+      <w:szCs w:val="56"/>
+    </w:rPr>
+  </w:style>
+  <w:style w:type="character" w:customStyle="1" w:styleId="TitleChar">
+    <w:name w:val="Title Char"/>
+    <w:basedOn w:val="DefaultParagraphFont"/>
+    <w:link w:val="Title"/>
+    <w:uiPriority w:val="10"/>
+    <w:rsid w:val="00E20C36"/>
+    <w:rPr>
+      <w:rFonts w:asciiTheme="majorHAnsi" w:eastAsiaTheme="majorEastAsia" w:hAnsiTheme="majorHAnsi" w:cstheme="majorBidi"/>
+      <w:spacing w:val="-10"/>
+      <w:kern w:val="28"/>
+      <w:sz w:val="56"/>
+      <w:szCs w:val="56"/>
+    </w:rPr>
+  </w:style>
+  <w:style w:type="paragraph" w:styleId="IntenseQuote">
+    <w:name w:val="Intense Quote"/>
+    <w:basedOn w:val="Normal"/>
+    <w:next w:val="Normal"/>
+    <w:link w:val="IntenseQuoteChar"/>
+    <w:uiPriority w:val="30"/>
+    <w:qFormat/>
+    <w:rsid w:val="00E20C36"/>
+    <w:pPr>
+      <w:pBdr>
+        <w:top w:val="single" w:sz="4" w:space="10" w:color="000000" w:themeColor="text1"/>
+        <w:bottom w:val="single" w:sz="4" w:space="10" w:color="000000" w:themeColor="text1"/>
+      </w:pBdr>
+      <w:spacing w:before="360" w:after="360" w:line="360" w:lineRule="auto"/>
+      <w:ind w:left="864" w:right="864"/>
+      <w:jc w:val="center"/>
+    </w:pPr>
+    <w:rPr>
+      <w:i/>
+      <w:iCs/>
+    </w:rPr>
+  </w:style>
+  <w:style w:type="character" w:customStyle="1" w:styleId="IntenseQuoteChar">
+    <w:name w:val="Intense Quote Char"/>
+    <w:basedOn w:val="DefaultParagraphFont"/>
+    <w:link w:val="IntenseQuote"/>
+    <w:uiPriority w:val="30"/>
+    <w:rsid w:val="00E20C36"/>
+    <w:rPr>
+      <w:i/>
+      <w:iCs/>
+    </w:rPr>
+  </w:style>
+  <w:style w:type="paragraph" w:styleId="Subtitle">
+    <w:name w:val="Subtitle"/>
+    <w:basedOn w:val="Normal"/>
+    <w:next w:val="Normal"/>
+    <w:link w:val="SubtitleChar"/>
+    <w:uiPriority w:val="11"/>
+    <w:qFormat/>
+    <w:rsid w:val="00E20C36"/>
+    <w:pPr>
+      <w:numPr>
+        <w:ilvl w:val="1"/>
+      </w:numPr>
+      <w:spacing w:line="360" w:lineRule="auto"/>
+      <w:jc w:val="both"/>
+    </w:pPr>
+    <w:rPr>
+      <w:rFonts w:eastAsiaTheme="minorEastAsia"/>
+      <w:color w:val="5A5A5A" w:themeColor="text1" w:themeTint="A5"/>
+      <w:spacing w:val="15"/>
+    </w:rPr>
+  </w:style>
+  <w:style w:type="character" w:customStyle="1" w:styleId="SubtitleChar">
+    <w:name w:val="Subtitle Char"/>
+    <w:basedOn w:val="DefaultParagraphFont"/>
+    <w:link w:val="Subtitle"/>
+    <w:uiPriority w:val="11"/>
+    <w:rsid w:val="00E20C36"/>
+    <w:rPr>
+      <w:rFonts w:eastAsiaTheme="minorEastAsia"/>
+      <w:color w:val="5A5A5A" w:themeColor="text1" w:themeTint="A5"/>
+      <w:spacing w:val="15"/>
+    </w:rPr>
+  </w:style>
 </w:styles>
 </file>
 

</xml_diff>

<commit_message>
Most of report done
</commit_message>
<xml_diff>
--- a/ATV_Tracking_Report.docx
+++ b/ATV_Tracking_Report.docx
@@ -188,11 +188,13 @@
       <w:pPr>
         <w:pStyle w:val="Heading1"/>
         <w:rPr>
+          <w:b/>
           <w:color w:val="auto"/>
         </w:rPr>
       </w:pPr>
       <w:r>
         <w:rPr>
+          <w:b/>
           <w:color w:val="auto"/>
         </w:rPr>
         <w:lastRenderedPageBreak/>
@@ -202,7 +204,13 @@
     <w:p/>
     <w:p>
       <w:r>
-        <w:t xml:space="preserve">Our website, GoBus Transport App, is a website that gets the location of a bus via the use of the Google Map API and the Auckland Transport API. </w:t>
+        <w:t>Our website, GoBus Transport App, is a website that gets the location of a bus via the use of the the Auckland Transport API</w:t>
+      </w:r>
+      <w:r>
+        <w:t xml:space="preserve"> and displays it on a live map with the Google Map API</w:t>
+      </w:r>
+      <w:r>
+        <w:t xml:space="preserve">. </w:t>
       </w:r>
       <w:r>
         <w:t xml:space="preserve">With those API, we are able to search for buses on </w:t>
@@ -214,10 +222,19 @@
         <w:t>an interactive map</w:t>
       </w:r>
       <w:r>
-        <w:t>. With the Auckland transport api, we are also</w:t>
-      </w:r>
-      <w:r>
-        <w:t xml:space="preserve"> able to track the location of the bus in real time</w:t>
+        <w:t xml:space="preserve">. With the Auckland transport </w:t>
+      </w:r>
+      <w:r>
+        <w:t>API</w:t>
+      </w:r>
+      <w:r>
+        <w:t xml:space="preserve">, </w:t>
+      </w:r>
+      <w:r>
+        <w:t>bus locations are also able to be tracked</w:t>
+      </w:r>
+      <w:r>
+        <w:t xml:space="preserve"> in real time</w:t>
       </w:r>
       <w:r>
         <w:t xml:space="preserve"> upon selection of a bus on the map.</w:t>
@@ -225,7 +242,13 @@
     </w:p>
     <w:p>
       <w:r>
-        <w:t>Languages used were PHP</w:t>
+        <w:t xml:space="preserve">Languages used were </w:t>
+      </w:r>
+      <w:r>
+        <w:t xml:space="preserve">HTML and </w:t>
+      </w:r>
+      <w:r>
+        <w:t>PHP</w:t>
       </w:r>
       <w:r>
         <w:t xml:space="preserve"> on the server side</w:t>
@@ -250,156 +273,315 @@
         <w:t>A call to the JavaScript</w:t>
       </w:r>
       <w:r>
-        <w:t xml:space="preserve"> code map.js and the function initMap() is done next which initialises the google map using our google api key.</w:t>
-      </w:r>
-      <w:r>
-        <w:t xml:space="preserve"> This is where the jQuery and JavaScript code will take requests from the user and send them to the server to find the bus routes and display them on the map. </w:t>
-      </w:r>
-    </w:p>
-    <w:p/>
-    <w:p/>
-    <w:p>
-      <w:pPr>
-        <w:pStyle w:val="Heading1"/>
-        <w:rPr>
-          <w:color w:val="auto"/>
-        </w:rPr>
-      </w:pPr>
-      <w:r>
-        <w:rPr>
-          <w:color w:val="auto"/>
-        </w:rPr>
-        <w:t>Teamwork</w:t>
-      </w:r>
-    </w:p>
-    <w:p/>
-    <w:p>
-      <w:r>
-        <w:t xml:space="preserve">Our group initially had 4 members but after the initial meeting, he failed to contact us in anyway and eventually ended up dropping the course. The group project was stored online in a private repository on GitHub.com and this was the primary means of how code was shared between the </w:t>
-      </w:r>
-      <w:r>
-        <w:t>group</w:t>
-      </w:r>
-      <w:r>
-        <w:t>.</w:t>
-      </w:r>
-      <w:r>
-        <w:t xml:space="preserve"> </w:t>
-      </w:r>
-    </w:p>
-    <w:p>
-      <w:r>
-        <w:t xml:space="preserve">Most of the group work was done over a voice chatting service (Discord app) where the 3 of us were able to talk and update each other on the changes or discoveries we made. We had a few meetups at the </w:t>
-      </w:r>
-      <w:r>
-        <w:t>university</w:t>
-      </w:r>
-      <w:r>
-        <w:t xml:space="preserve"> labs to work side-by side when our schedules lined up.</w:t>
-      </w:r>
-    </w:p>
-    <w:p>
-      <w:r>
-        <w:t>[Group work delegation goes here]</w:t>
-      </w:r>
-    </w:p>
-    <w:p/>
-    <w:p/>
-    <w:p>
-      <w:pPr>
-        <w:pStyle w:val="Heading1"/>
-        <w:rPr>
-          <w:color w:val="auto"/>
-        </w:rPr>
-      </w:pPr>
-      <w:r>
-        <w:rPr>
-          <w:color w:val="auto"/>
-        </w:rPr>
-        <w:t>Improvements</w:t>
-      </w:r>
-    </w:p>
-    <w:p/>
-    <w:p>
-      <w:r>
-        <w:t xml:space="preserve">A major difficulty of this project for us was timing. Near the end of the project we were rushed for time. Starting earlier and getting it touch with everyone sooner would have been key in preventing this. </w:t>
-      </w:r>
-    </w:p>
-    <w:p/>
-    <w:p/>
-    <w:p/>
+        <w:t xml:space="preserve"> code map.js and the function initMap() is done next which initialises the google map using our google </w:t>
+      </w:r>
+      <w:r>
+        <w:t>API</w:t>
+      </w:r>
+      <w:r>
+        <w:t xml:space="preserve"> key.</w:t>
+      </w:r>
+      <w:r>
+        <w:t xml:space="preserve"> This is where the jQuery and JavaScript code will take requests from the user and send them to the server to find the bus rout</w:t>
+      </w:r>
+      <w:r>
+        <w:t>es and display them on the map.</w:t>
+      </w:r>
+    </w:p>
+    <w:p>
+      <w:r>
+        <w:t>Upon selection of a route name, the apiQuery in map.js is called which uses an AJAX request to send the user input to the vehicle_query.php page to be used in an SQL statement to locate all route_ids. Route_ids is used for the most important part of the app; the API call to find all the trips of busses on that particular route. JQuery is used to decode the returned json result from API call and create the array of each buses locations on that route. Finally, the array is returned to the map.js page and used to populate the map with map markers of the bus locations.</w:t>
+      </w:r>
+    </w:p>
     <w:p>
       <w:bookmarkStart w:id="0" w:name="_GoBack"/>
       <w:bookmarkEnd w:id="0"/>
-      <w:r>
-        <w:lastRenderedPageBreak/>
-        <w:t>Stuff to focus on:</w:t>
-      </w:r>
-    </w:p>
-    <w:p>
-      <w:pPr>
-        <w:pStyle w:val="ListParagraph"/>
-        <w:numPr>
-          <w:ilvl w:val="0"/>
-          <w:numId w:val="1"/>
-        </w:numPr>
-      </w:pPr>
-      <w:r>
-        <w:t>Describe how website works</w:t>
-      </w:r>
-    </w:p>
-    <w:p>
-      <w:pPr>
-        <w:pStyle w:val="ListParagraph"/>
-        <w:numPr>
-          <w:ilvl w:val="0"/>
-          <w:numId w:val="1"/>
-        </w:numPr>
-      </w:pPr>
-      <w:r>
-        <w:t>Structure of website</w:t>
-      </w:r>
-    </w:p>
-    <w:p>
-      <w:pPr>
-        <w:pStyle w:val="ListParagraph"/>
-        <w:numPr>
-          <w:ilvl w:val="0"/>
-          <w:numId w:val="1"/>
-        </w:numPr>
-      </w:pPr>
-      <w:r>
-        <w:t>Talk about team communication</w:t>
-      </w:r>
-    </w:p>
-    <w:p>
-      <w:pPr>
-        <w:pStyle w:val="ListParagraph"/>
-        <w:numPr>
-          <w:ilvl w:val="0"/>
-          <w:numId w:val="1"/>
-        </w:numPr>
-      </w:pPr>
-      <w:r>
-        <w:t>What was used to create your pages</w:t>
-      </w:r>
-    </w:p>
-    <w:p>
-      <w:pPr>
-        <w:pStyle w:val="ListParagraph"/>
-        <w:numPr>
-          <w:ilvl w:val="0"/>
-          <w:numId w:val="1"/>
-        </w:numPr>
-      </w:pPr>
-      <w:r>
+    </w:p>
+    <w:p>
+      <w:pPr>
+        <w:pStyle w:val="Heading1"/>
+        <w:rPr>
+          <w:b/>
+          <w:color w:val="auto"/>
+        </w:rPr>
+      </w:pPr>
+      <w:r>
+        <w:rPr>
+          <w:b/>
+          <w:color w:val="auto"/>
+        </w:rPr>
+        <w:t>Teamwork</w:t>
+      </w:r>
+    </w:p>
+    <w:p/>
+    <w:p>
+      <w:r>
+        <w:t>Our group in</w:t>
+      </w:r>
+      <w:r>
+        <w:t>itially had 4 members but after contacting our 4</w:t>
+      </w:r>
+      <w:r>
+        <w:rPr>
+          <w:vertAlign w:val="superscript"/>
+        </w:rPr>
+        <w:t>th</w:t>
+      </w:r>
+      <w:r>
+        <w:t xml:space="preserve"> member and </w:t>
+      </w:r>
+      <w:r>
+        <w:t>adding him</w:t>
+      </w:r>
+      <w:r>
+        <w:t xml:space="preserve"> to the team repository</w:t>
+      </w:r>
+      <w:r>
+        <w:t xml:space="preserve"> he failed to contact us in anyway and eventually </w:t>
+      </w:r>
+      <w:r>
+        <w:t>dropped</w:t>
+      </w:r>
+      <w:r>
+        <w:t xml:space="preserve"> the course. </w:t>
+      </w:r>
+      <w:r>
+        <w:t xml:space="preserve">This hindered our teamwork </w:t>
+      </w:r>
+      <w:r>
+        <w:t>as a whole</w:t>
+      </w:r>
+      <w:r>
+        <w:t xml:space="preserve"> as we had an increase in workload to delegate</w:t>
+      </w:r>
+      <w:r>
+        <w:t xml:space="preserve"> to the remaining </w:t>
+      </w:r>
+      <w:r>
+        <w:t>members</w:t>
+      </w:r>
+      <w:r>
+        <w:t>.</w:t>
+      </w:r>
+    </w:p>
+    <w:p>
+      <w:r>
+        <w:t xml:space="preserve">The group project was stored online in a private repository on GitHub.com and this was the primary means of how code was shared between </w:t>
+      </w:r>
+      <w:r>
+        <w:t>group members</w:t>
+      </w:r>
+      <w:r>
+        <w:t>.</w:t>
+      </w:r>
+      <w:r>
+        <w:t xml:space="preserve"> </w:t>
+      </w:r>
+      <w:r>
+        <w:t xml:space="preserve">GitKraken was also instrumental in ensuring merge errors were handled correctly and each member was kept with the most up to date version of the program. </w:t>
+      </w:r>
+      <w:r>
+        <w:t>Most of the group work was done over a voice chatting service (Discord app) where the 3 of us were able to talk and update each other on the changes and discoveries we made. We had a few meetups at the university labs to work side-by side when our schedules lined up.</w:t>
+      </w:r>
+    </w:p>
+    <w:p>
+      <w:r>
+        <w:t xml:space="preserve">Tasks were </w:t>
+      </w:r>
+      <w:r>
+        <w:t>delegated</w:t>
+      </w:r>
+      <w:r>
+        <w:t xml:space="preserve"> as follows:</w:t>
+      </w:r>
+    </w:p>
+    <w:p>
+      <w:r>
+        <w:t>Chuan:</w:t>
+      </w:r>
+      <w:r>
+        <w:t xml:space="preserve"> </w:t>
+      </w:r>
+      <w:r>
+        <w:t>Calls to the Auckland transport API, SQL query statements and functions.</w:t>
+      </w:r>
+      <w:r>
+        <w:t xml:space="preserve"> Report writing.</w:t>
+      </w:r>
+    </w:p>
+    <w:p>
+      <w:r>
+        <w:t>Kyran</w:t>
+      </w:r>
+      <w:r>
+        <w:t>:</w:t>
+      </w:r>
+      <w:r>
+        <w:t xml:space="preserve"> AJAX and XML requests, sending of data between the website (client and server side). Google map </w:t>
+      </w:r>
+      <w:r>
+        <w:t>makers</w:t>
+      </w:r>
+      <w:r>
+        <w:t xml:space="preserve"> and general features of the map.</w:t>
+      </w:r>
+    </w:p>
+    <w:p>
+      <w:r>
+        <w:t>Bryan</w:t>
+      </w:r>
+      <w:r>
+        <w:t>:</w:t>
+      </w:r>
+      <w:r>
+        <w:t xml:space="preserve"> CSS, documentation, comments and readability of code</w:t>
+      </w:r>
+      <w:r>
+        <w:t>. Report writing.</w:t>
+      </w:r>
+    </w:p>
+    <w:p/>
+    <w:p/>
+    <w:p/>
+    <w:p>
+      <w:pPr>
+        <w:pStyle w:val="Heading1"/>
+        <w:rPr>
+          <w:b/>
+          <w:color w:val="auto"/>
+        </w:rPr>
+      </w:pPr>
+      <w:r>
+        <w:rPr>
+          <w:b/>
+          <w:color w:val="auto"/>
+        </w:rPr>
+        <w:t>The good and the bad</w:t>
+      </w:r>
+      <w:r>
+        <w:rPr>
+          <w:b/>
+          <w:color w:val="auto"/>
+        </w:rPr>
+        <w:br/>
+      </w:r>
+    </w:p>
+    <w:p>
+      <w:pPr>
+        <w:pStyle w:val="NoSpacing"/>
+      </w:pPr>
+      <w:r>
+        <w:t xml:space="preserve">Communication within the team </w:t>
+      </w:r>
+      <w:r>
+        <w:t>was strong</w:t>
+      </w:r>
+      <w:r>
+        <w:t xml:space="preserve"> as we worked together </w:t>
+      </w:r>
+      <w:r>
+        <w:t xml:space="preserve">well and </w:t>
+      </w:r>
+      <w:r>
+        <w:t>methodically</w:t>
+      </w:r>
+      <w:r>
+        <w:t xml:space="preserve"> on most days.</w:t>
+      </w:r>
+      <w:r>
+        <w:t xml:space="preserve"> We were able to learn a lot from each other after eac</w:t>
+      </w:r>
+      <w:r>
+        <w:t>h bug we encountered and fixed. We feel the CSS came out very nicely</w:t>
+      </w:r>
+      <w:r>
+        <w:t xml:space="preserve"> and were happy </w:t>
+      </w:r>
+      <w:r>
+        <w:t>how the project came to be</w:t>
+      </w:r>
+      <w:r>
+        <w:t>.</w:t>
+      </w:r>
+    </w:p>
+    <w:p>
+      <w:pPr>
+        <w:pStyle w:val="NoSpacing"/>
+      </w:pPr>
+    </w:p>
+    <w:p>
+      <w:pPr>
+        <w:pStyle w:val="NoSpacing"/>
+      </w:pPr>
+      <w:r>
+        <w:t>Things that we as a team had most difficulty with was getting the APIcall to function correctly using j</w:t>
+      </w:r>
+      <w:r>
+        <w:t>Q</w:t>
+      </w:r>
+      <w:r>
+        <w:t>uery. We spent a lot of time trying to figure out the best way to approach this and used a lot of our limited time in our tight schedules which led to stress near the end of the project.</w:t>
+      </w:r>
+      <w:r>
+        <w:t xml:space="preserve"> Another </w:t>
+      </w:r>
+      <w:r>
+        <w:t>difficult</w:t>
+      </w:r>
+      <w:r>
+        <w:t xml:space="preserve"> point during development was </w:t>
+      </w:r>
+      <w:r>
+        <w:t>the general direction to take after getting the route names from the drop down menu. We were very indecisive and uncertain as how to approach actually getting the map markers of the vehicles on the map and this is where were blocked for a few days.</w:t>
+      </w:r>
+    </w:p>
+    <w:p>
+      <w:pPr>
+        <w:pStyle w:val="NoSpacing"/>
+      </w:pPr>
+    </w:p>
+    <w:p>
+      <w:pPr>
+        <w:pStyle w:val="Heading1"/>
+        <w:rPr>
+          <w:b/>
+          <w:color w:val="auto"/>
+        </w:rPr>
+      </w:pPr>
+      <w:r>
+        <w:rPr>
+          <w:b/>
+          <w:color w:val="auto"/>
+        </w:rPr>
         <w:t>Improvements</w:t>
       </w:r>
-    </w:p>
-    <w:p>
-      <w:pPr>
-        <w:ind w:left="360"/>
-      </w:pPr>
+      <w:r>
+        <w:rPr>
+          <w:b/>
+          <w:color w:val="auto"/>
+        </w:rPr>
+        <w:br/>
+      </w:r>
+    </w:p>
+    <w:p>
+      <w:pPr>
+        <w:pStyle w:val="NoSpacing"/>
+      </w:pPr>
+      <w:r>
+        <w:t xml:space="preserve">A major difficulty of this project for us was timing. Near the end of the </w:t>
+      </w:r>
+      <w:r>
+        <w:t>project we were rushed for time especially as the last week of UNI with everything else due.</w:t>
+      </w:r>
+      <w:r>
+        <w:t xml:space="preserve"> Starting earlier and getting it touch with everyone sooner would h</w:t>
+      </w:r>
+      <w:r>
+        <w:t>ave been key in preventing this and provided us with more time to solve our issues and prevent the later frustration of the project.</w:t>
+      </w:r>
+      <w:r>
+        <w:t xml:space="preserve"> </w:t>
+      </w:r>
     </w:p>
     <w:p/>
     <w:p/>
@@ -1318,6 +1500,15 @@
       <w:szCs w:val="26"/>
     </w:rPr>
   </w:style>
+  <w:style w:type="paragraph" w:styleId="NoSpacing">
+    <w:name w:val="No Spacing"/>
+    <w:uiPriority w:val="1"/>
+    <w:qFormat/>
+    <w:rsid w:val="008E7130"/>
+    <w:pPr>
+      <w:spacing w:after="0" w:line="240" w:lineRule="auto"/>
+    </w:pPr>
+  </w:style>
 </w:styles>
 </file>
 

</xml_diff>

<commit_message>
Added map marker icons
</commit_message>
<xml_diff>
--- a/ATV_Tracking_Report.docx
+++ b/ATV_Tracking_Report.docx
@@ -204,7 +204,23 @@
     <w:p/>
     <w:p>
       <w:r>
-        <w:t>Our website, GoBus Transport App, is a website that gets the location of a bus via the use of the the Auckland Transport API</w:t>
+        <w:t xml:space="preserve">Our website, </w:t>
+      </w:r>
+      <w:proofErr w:type="spellStart"/>
+      <w:r>
+        <w:t>GoBus</w:t>
+      </w:r>
+      <w:proofErr w:type="spellEnd"/>
+      <w:r>
+        <w:t xml:space="preserve"> Transport App, is a website that gets the location of a bus via the use of the </w:t>
+      </w:r>
+      <w:proofErr w:type="spellStart"/>
+      <w:r>
+        <w:t>the</w:t>
+      </w:r>
+      <w:proofErr w:type="spellEnd"/>
+      <w:r>
+        <w:t xml:space="preserve"> Auckland Transport API</w:t>
       </w:r>
       <w:r>
         <w:t xml:space="preserve"> and displays it on a live map with the Google Map API</w:t>
@@ -265,7 +281,15 @@
         <w:t xml:space="preserve">When the site first launches, the header and database PHP files are included which displays the </w:t>
       </w:r>
       <w:r>
-        <w:t>static header of the site which stays in a fixed position as the user scrolls. The database.php file enables the pages connection to the remote Auckland database.</w:t>
+        <w:t xml:space="preserve">static header of the site which stays in a fixed position as the user scrolls. The </w:t>
+      </w:r>
+      <w:proofErr w:type="spellStart"/>
+      <w:r>
+        <w:t>database.php</w:t>
+      </w:r>
+      <w:proofErr w:type="spellEnd"/>
+      <w:r>
+        <w:t xml:space="preserve"> file enables the pages connection to the remote Auckland database.</w:t>
       </w:r>
     </w:p>
     <w:p>
@@ -273,7 +297,20 @@
         <w:t>A call to the JavaScript</w:t>
       </w:r>
       <w:r>
-        <w:t xml:space="preserve"> code map.js and the function initMap() is done next which initialises the google map using our google </w:t>
+        <w:t xml:space="preserve"> code map.js and the function </w:t>
+      </w:r>
+      <w:proofErr w:type="spellStart"/>
+      <w:proofErr w:type="gramStart"/>
+      <w:r>
+        <w:t>initMap</w:t>
+      </w:r>
+      <w:proofErr w:type="spellEnd"/>
+      <w:r>
+        <w:t>(</w:t>
+      </w:r>
+      <w:proofErr w:type="gramEnd"/>
+      <w:r>
+        <w:t xml:space="preserve">) is done next which initialises the google map using our google </w:t>
       </w:r>
       <w:r>
         <w:t>API</w:t>
@@ -290,298 +327,374 @@
     </w:p>
     <w:p>
       <w:r>
-        <w:t>Upon selection of a route name, the apiQuery in map.js is called which uses an AJAX request to send the user input to the vehicle_query.php page to be used in an SQL statement to locate all route_ids. Route_ids is used for the most important part of the app; the API call to find all the trips of busses on that particular route. JQuery is used to decode the returned json result from API call and create the array of each buses locations on that route. Finally, the array is returned to the map.js page and used to populate the map with map markers of the bus locations.</w:t>
-      </w:r>
-    </w:p>
-    <w:p>
+        <w:t xml:space="preserve">Upon selection of a route name, the </w:t>
+      </w:r>
+      <w:proofErr w:type="spellStart"/>
+      <w:r>
+        <w:t>apiQuery</w:t>
+      </w:r>
+      <w:proofErr w:type="spellEnd"/>
+      <w:r>
+        <w:t xml:space="preserve"> in map.js is called which uses an AJAX request to send the user input to the </w:t>
+      </w:r>
+      <w:proofErr w:type="spellStart"/>
+      <w:r>
+        <w:t>vehicle_query.php</w:t>
+      </w:r>
+      <w:proofErr w:type="spellEnd"/>
+      <w:r>
+        <w:t xml:space="preserve"> page to be used in an SQL statement to locate all </w:t>
+      </w:r>
+      <w:proofErr w:type="spellStart"/>
+      <w:r>
+        <w:t>route_ids</w:t>
+      </w:r>
+      <w:proofErr w:type="spellEnd"/>
+      <w:r>
+        <w:t xml:space="preserve">. </w:t>
+      </w:r>
+      <w:proofErr w:type="spellStart"/>
+      <w:r>
+        <w:t>Route_ids</w:t>
+      </w:r>
+      <w:proofErr w:type="spellEnd"/>
+      <w:r>
+        <w:t xml:space="preserve"> is used for the most important part of the app; the API call to find all the trips of busses on that particular route. JQuery is used to decode the returned </w:t>
+      </w:r>
+      <w:proofErr w:type="spellStart"/>
+      <w:r>
+        <w:t>json</w:t>
+      </w:r>
+      <w:proofErr w:type="spellEnd"/>
+      <w:r>
+        <w:t xml:space="preserve"> result from API call and create the array of each buses locations on that route. Finally, the array is returned to the map.js page and used to populate the map with map markers of the bus locations.</w:t>
+      </w:r>
+    </w:p>
+    <w:p/>
+    <w:p>
+      <w:pPr>
+        <w:pStyle w:val="Heading1"/>
+        <w:rPr>
+          <w:b/>
+          <w:color w:val="auto"/>
+        </w:rPr>
+      </w:pPr>
+      <w:r>
+        <w:rPr>
+          <w:b/>
+          <w:color w:val="auto"/>
+        </w:rPr>
+        <w:t>Teamwork</w:t>
+      </w:r>
+    </w:p>
+    <w:p/>
+    <w:p>
+      <w:r>
+        <w:t>Our group in</w:t>
+      </w:r>
+      <w:r>
+        <w:t>itially had 4 members but after contacting our 4</w:t>
+      </w:r>
+      <w:r>
+        <w:rPr>
+          <w:vertAlign w:val="superscript"/>
+        </w:rPr>
+        <w:t>th</w:t>
+      </w:r>
+      <w:r>
+        <w:t xml:space="preserve"> member and </w:t>
+      </w:r>
+      <w:r>
+        <w:t>adding him</w:t>
+      </w:r>
+      <w:r>
+        <w:t xml:space="preserve"> to the team repository</w:t>
+      </w:r>
+      <w:r>
+        <w:t xml:space="preserve"> he failed to contact us in anyway and eventually </w:t>
+      </w:r>
+      <w:r>
+        <w:t>dropped</w:t>
+      </w:r>
+      <w:r>
+        <w:t xml:space="preserve"> the course. </w:t>
+      </w:r>
+      <w:r>
+        <w:t xml:space="preserve">This hindered our teamwork </w:t>
+      </w:r>
+      <w:r>
+        <w:t>as a whole</w:t>
+      </w:r>
+      <w:r>
+        <w:t xml:space="preserve"> as we had an increase in workload to delegate</w:t>
+      </w:r>
+      <w:r>
+        <w:t xml:space="preserve"> to the remaining </w:t>
+      </w:r>
+      <w:r>
+        <w:t>members</w:t>
+      </w:r>
+      <w:r>
+        <w:t>.</w:t>
+      </w:r>
+    </w:p>
+    <w:p>
+      <w:r>
+        <w:t xml:space="preserve">The group project was stored online in a private repository on GitHub.com and this was the primary means of how code was shared between </w:t>
+      </w:r>
+      <w:r>
+        <w:t>group members</w:t>
+      </w:r>
+      <w:r>
+        <w:t>.</w:t>
+      </w:r>
+      <w:r>
+        <w:t xml:space="preserve"> </w:t>
+      </w:r>
+      <w:proofErr w:type="spellStart"/>
+      <w:r>
+        <w:t>GitKraken</w:t>
+      </w:r>
+      <w:proofErr w:type="spellEnd"/>
+      <w:r>
+        <w:t xml:space="preserve"> was also instrumental in ensuring merge errors were handled correctly and each member was kept with the most up to date version of the program. </w:t>
+      </w:r>
+      <w:r>
+        <w:t>Most of the group work was done over a voice chatting service (Discord app) where the 3 of us were able to talk and update each other on the changes and discoveries we made. We had a few meetups at the university labs to work side-by side when our schedules lined up.</w:t>
+      </w:r>
+    </w:p>
+    <w:p>
+      <w:r>
+        <w:t xml:space="preserve">Tasks were </w:t>
+      </w:r>
+      <w:r>
+        <w:t>delegated</w:t>
+      </w:r>
+      <w:r>
+        <w:t xml:space="preserve"> as follows:</w:t>
+      </w:r>
+    </w:p>
+    <w:p>
+      <w:r>
+        <w:t>Chuan:</w:t>
+      </w:r>
+      <w:r>
+        <w:t xml:space="preserve"> </w:t>
+      </w:r>
+      <w:r>
+        <w:t>Calls to the Auckland transport API, SQL query statements and functions.</w:t>
+      </w:r>
+      <w:r>
+        <w:t xml:space="preserve"> Report writing.</w:t>
+      </w:r>
+    </w:p>
+    <w:p>
+      <w:r>
+        <w:t>Kyran</w:t>
+      </w:r>
+      <w:r>
+        <w:t>:</w:t>
+      </w:r>
+      <w:r>
+        <w:t xml:space="preserve"> AJAX and XML requests, sending of data between the website (client and server side). Google map </w:t>
+      </w:r>
+      <w:r>
+        <w:t>makers</w:t>
+      </w:r>
+      <w:r>
+        <w:t xml:space="preserve"> and general features of the map.</w:t>
+      </w:r>
+    </w:p>
+    <w:p>
+      <w:r>
+        <w:t>Bryan</w:t>
+      </w:r>
+      <w:r>
+        <w:t>:</w:t>
+      </w:r>
+      <w:r>
+        <w:t xml:space="preserve"> CSS, documentation, comments and readability of code</w:t>
+      </w:r>
+      <w:r>
+        <w:t>. Report writing.</w:t>
+      </w:r>
+    </w:p>
+    <w:p>
+      <w:pPr>
+        <w:pStyle w:val="Heading1"/>
+        <w:rPr>
+          <w:b/>
+          <w:color w:val="auto"/>
+        </w:rPr>
+      </w:pPr>
+      <w:r>
+        <w:rPr>
+          <w:b/>
+          <w:color w:val="auto"/>
+        </w:rPr>
+        <w:lastRenderedPageBreak/>
+        <w:t>The good and the bad</w:t>
+      </w:r>
+      <w:r>
+        <w:rPr>
+          <w:b/>
+          <w:color w:val="auto"/>
+        </w:rPr>
+        <w:br/>
+      </w:r>
+    </w:p>
+    <w:p>
+      <w:pPr>
+        <w:pStyle w:val="NoSpacing"/>
+      </w:pPr>
+      <w:r>
+        <w:t xml:space="preserve">Communication within the team </w:t>
+      </w:r>
+      <w:r>
+        <w:t>was strong</w:t>
+      </w:r>
+      <w:r>
+        <w:t xml:space="preserve"> as we worked together </w:t>
+      </w:r>
+      <w:r>
+        <w:t xml:space="preserve">well and </w:t>
+      </w:r>
+      <w:r>
+        <w:t>methodically</w:t>
+      </w:r>
+      <w:r>
+        <w:t xml:space="preserve"> on most days.</w:t>
+      </w:r>
+      <w:r>
+        <w:t xml:space="preserve"> We were able to learn a lot from each other after eac</w:t>
+      </w:r>
+      <w:r>
+        <w:t>h bug we encountered and fixed. We feel the CSS came out very nicely</w:t>
+      </w:r>
+      <w:r>
+        <w:t xml:space="preserve"> and were happy </w:t>
+      </w:r>
+      <w:r>
+        <w:t>how the project came to be</w:t>
+      </w:r>
+      <w:r>
+        <w:t>.</w:t>
+      </w:r>
+    </w:p>
+    <w:p>
+      <w:pPr>
+        <w:pStyle w:val="NoSpacing"/>
+      </w:pPr>
+    </w:p>
+    <w:p>
+      <w:pPr>
+        <w:pStyle w:val="NoSpacing"/>
+      </w:pPr>
+      <w:r>
+        <w:t xml:space="preserve">Things that we as a team had most difficulty with was getting the </w:t>
+      </w:r>
+      <w:proofErr w:type="spellStart"/>
+      <w:r>
+        <w:t>APIcall</w:t>
+      </w:r>
+      <w:proofErr w:type="spellEnd"/>
+      <w:r>
+        <w:t xml:space="preserve"> to function correctly using j</w:t>
+      </w:r>
+      <w:r>
+        <w:t>Q</w:t>
+      </w:r>
+      <w:r>
+        <w:t>uery. We spent a lot of time trying to figure out the best way to approach this and used a lot of our limited time in our tight schedules which led to stress near the end of the project.</w:t>
+      </w:r>
+      <w:r>
+        <w:t xml:space="preserve"> Another </w:t>
+      </w:r>
+      <w:r>
+        <w:t>difficult</w:t>
+      </w:r>
+      <w:r>
+        <w:t xml:space="preserve"> point during development was </w:t>
+      </w:r>
+      <w:r>
+        <w:t>the general direction to take after getting the route names from the drop down menu. We were very indecisive and uncertain as how to approach actually getting the map markers of the vehicles on the map and this is where were blocked for a few days.</w:t>
+      </w:r>
+    </w:p>
+    <w:p>
+      <w:pPr>
+        <w:pStyle w:val="NoSpacing"/>
+      </w:pPr>
+    </w:p>
+    <w:p>
+      <w:pPr>
+        <w:pStyle w:val="Heading1"/>
+        <w:rPr>
+          <w:b/>
+          <w:color w:val="auto"/>
+        </w:rPr>
+      </w:pPr>
+      <w:r>
+        <w:rPr>
+          <w:b/>
+          <w:color w:val="auto"/>
+        </w:rPr>
+        <w:t>Improvements</w:t>
+      </w:r>
+      <w:r>
+        <w:rPr>
+          <w:b/>
+          <w:color w:val="auto"/>
+        </w:rPr>
+        <w:br/>
+      </w:r>
+    </w:p>
+    <w:p>
+      <w:pPr>
+        <w:pStyle w:val="NoSpacing"/>
+      </w:pPr>
+      <w:r>
+        <w:t xml:space="preserve">A major difficulty of this project for us was timing. Near the end of the </w:t>
+      </w:r>
+      <w:r>
+        <w:t>project we were rushed for time especially as the last week of UNI with everything else due.</w:t>
+      </w:r>
+      <w:r>
+        <w:t xml:space="preserve"> Starting earlier and getting it touch with everyone sooner would h</w:t>
+      </w:r>
+      <w:r>
+        <w:t>ave been key in preventing this and provided us with more time to solve our issues and prevent the later frustration of the project.</w:t>
+      </w:r>
+      <w:r>
+        <w:t xml:space="preserve"> </w:t>
+      </w:r>
+    </w:p>
+    <w:p>
+      <w:pPr>
+        <w:pStyle w:val="NoSpacing"/>
+      </w:pPr>
+    </w:p>
+    <w:p>
+      <w:pPr>
+        <w:pStyle w:val="NoSpacing"/>
+      </w:pPr>
+    </w:p>
+    <w:p>
+      <w:pPr>
+        <w:pStyle w:val="Heading1"/>
+        <w:rPr>
+          <w:b/>
+          <w:color w:val="auto"/>
+        </w:rPr>
+      </w:pPr>
+      <w:r>
+        <w:rPr>
+          <w:b/>
+          <w:color w:val="auto"/>
+        </w:rPr>
+        <w:t>Final reflections</w:t>
+      </w:r>
       <w:bookmarkStart w:id="0" w:name="_GoBack"/>
       <w:bookmarkEnd w:id="0"/>
-    </w:p>
-    <w:p>
-      <w:pPr>
-        <w:pStyle w:val="Heading1"/>
-        <w:rPr>
-          <w:b/>
-          <w:color w:val="auto"/>
-        </w:rPr>
-      </w:pPr>
-      <w:r>
-        <w:rPr>
-          <w:b/>
-          <w:color w:val="auto"/>
-        </w:rPr>
-        <w:t>Teamwork</w:t>
-      </w:r>
-    </w:p>
-    <w:p/>
-    <w:p>
-      <w:r>
-        <w:t>Our group in</w:t>
-      </w:r>
-      <w:r>
-        <w:t>itially had 4 members but after contacting our 4</w:t>
-      </w:r>
-      <w:r>
-        <w:rPr>
-          <w:vertAlign w:val="superscript"/>
-        </w:rPr>
-        <w:t>th</w:t>
-      </w:r>
-      <w:r>
-        <w:t xml:space="preserve"> member and </w:t>
-      </w:r>
-      <w:r>
-        <w:t>adding him</w:t>
-      </w:r>
-      <w:r>
-        <w:t xml:space="preserve"> to the team repository</w:t>
-      </w:r>
-      <w:r>
-        <w:t xml:space="preserve"> he failed to contact us in anyway and eventually </w:t>
-      </w:r>
-      <w:r>
-        <w:t>dropped</w:t>
-      </w:r>
-      <w:r>
-        <w:t xml:space="preserve"> the course. </w:t>
-      </w:r>
-      <w:r>
-        <w:t xml:space="preserve">This hindered our teamwork </w:t>
-      </w:r>
-      <w:r>
-        <w:t>as a whole</w:t>
-      </w:r>
-      <w:r>
-        <w:t xml:space="preserve"> as we had an increase in workload to delegate</w:t>
-      </w:r>
-      <w:r>
-        <w:t xml:space="preserve"> to the remaining </w:t>
-      </w:r>
-      <w:r>
-        <w:t>members</w:t>
-      </w:r>
-      <w:r>
-        <w:t>.</w:t>
-      </w:r>
-    </w:p>
-    <w:p>
-      <w:r>
-        <w:t xml:space="preserve">The group project was stored online in a private repository on GitHub.com and this was the primary means of how code was shared between </w:t>
-      </w:r>
-      <w:r>
-        <w:t>group members</w:t>
-      </w:r>
-      <w:r>
-        <w:t>.</w:t>
-      </w:r>
-      <w:r>
-        <w:t xml:space="preserve"> </w:t>
-      </w:r>
-      <w:r>
-        <w:t xml:space="preserve">GitKraken was also instrumental in ensuring merge errors were handled correctly and each member was kept with the most up to date version of the program. </w:t>
-      </w:r>
-      <w:r>
-        <w:t>Most of the group work was done over a voice chatting service (Discord app) where the 3 of us were able to talk and update each other on the changes and discoveries we made. We had a few meetups at the university labs to work side-by side when our schedules lined up.</w:t>
-      </w:r>
-    </w:p>
-    <w:p>
-      <w:r>
-        <w:t xml:space="preserve">Tasks were </w:t>
-      </w:r>
-      <w:r>
-        <w:t>delegated</w:t>
-      </w:r>
-      <w:r>
-        <w:t xml:space="preserve"> as follows:</w:t>
-      </w:r>
-    </w:p>
-    <w:p>
-      <w:r>
-        <w:t>Chuan:</w:t>
-      </w:r>
-      <w:r>
-        <w:t xml:space="preserve"> </w:t>
-      </w:r>
-      <w:r>
-        <w:t>Calls to the Auckland transport API, SQL query statements and functions.</w:t>
-      </w:r>
-      <w:r>
-        <w:t xml:space="preserve"> Report writing.</w:t>
-      </w:r>
-    </w:p>
-    <w:p>
-      <w:r>
-        <w:t>Kyran</w:t>
-      </w:r>
-      <w:r>
-        <w:t>:</w:t>
-      </w:r>
-      <w:r>
-        <w:t xml:space="preserve"> AJAX and XML requests, sending of data between the website (client and server side). Google map </w:t>
-      </w:r>
-      <w:r>
-        <w:t>makers</w:t>
-      </w:r>
-      <w:r>
-        <w:t xml:space="preserve"> and general features of the map.</w:t>
-      </w:r>
-    </w:p>
-    <w:p>
-      <w:r>
-        <w:t>Bryan</w:t>
-      </w:r>
-      <w:r>
-        <w:t>:</w:t>
-      </w:r>
-      <w:r>
-        <w:t xml:space="preserve"> CSS, documentation, comments and readability of code</w:t>
-      </w:r>
-      <w:r>
-        <w:t>. Report writing.</w:t>
-      </w:r>
-    </w:p>
-    <w:p/>
-    <w:p/>
-    <w:p/>
-    <w:p>
-      <w:pPr>
-        <w:pStyle w:val="Heading1"/>
-        <w:rPr>
-          <w:b/>
-          <w:color w:val="auto"/>
-        </w:rPr>
-      </w:pPr>
-      <w:r>
-        <w:rPr>
-          <w:b/>
-          <w:color w:val="auto"/>
-        </w:rPr>
-        <w:t>The good and the bad</w:t>
-      </w:r>
-      <w:r>
-        <w:rPr>
-          <w:b/>
-          <w:color w:val="auto"/>
-        </w:rPr>
-        <w:br/>
-      </w:r>
-    </w:p>
-    <w:p>
-      <w:pPr>
-        <w:pStyle w:val="NoSpacing"/>
-      </w:pPr>
-      <w:r>
-        <w:t xml:space="preserve">Communication within the team </w:t>
-      </w:r>
-      <w:r>
-        <w:t>was strong</w:t>
-      </w:r>
-      <w:r>
-        <w:t xml:space="preserve"> as we worked together </w:t>
-      </w:r>
-      <w:r>
-        <w:t xml:space="preserve">well and </w:t>
-      </w:r>
-      <w:r>
-        <w:t>methodically</w:t>
-      </w:r>
-      <w:r>
-        <w:t xml:space="preserve"> on most days.</w:t>
-      </w:r>
-      <w:r>
-        <w:t xml:space="preserve"> We were able to learn a lot from each other after eac</w:t>
-      </w:r>
-      <w:r>
-        <w:t>h bug we encountered and fixed. We feel the CSS came out very nicely</w:t>
-      </w:r>
-      <w:r>
-        <w:t xml:space="preserve"> and were happy </w:t>
-      </w:r>
-      <w:r>
-        <w:t>how the project came to be</w:t>
-      </w:r>
-      <w:r>
-        <w:t>.</w:t>
-      </w:r>
-    </w:p>
-    <w:p>
-      <w:pPr>
-        <w:pStyle w:val="NoSpacing"/>
-      </w:pPr>
-    </w:p>
-    <w:p>
-      <w:pPr>
-        <w:pStyle w:val="NoSpacing"/>
-      </w:pPr>
-      <w:r>
-        <w:t>Things that we as a team had most difficulty with was getting the APIcall to function correctly using j</w:t>
-      </w:r>
-      <w:r>
-        <w:t>Q</w:t>
-      </w:r>
-      <w:r>
-        <w:t>uery. We spent a lot of time trying to figure out the best way to approach this and used a lot of our limited time in our tight schedules which led to stress near the end of the project.</w:t>
-      </w:r>
-      <w:r>
-        <w:t xml:space="preserve"> Another </w:t>
-      </w:r>
-      <w:r>
-        <w:t>difficult</w:t>
-      </w:r>
-      <w:r>
-        <w:t xml:space="preserve"> point during development was </w:t>
-      </w:r>
-      <w:r>
-        <w:t>the general direction to take after getting the route names from the drop down menu. We were very indecisive and uncertain as how to approach actually getting the map markers of the vehicles on the map and this is where were blocked for a few days.</w:t>
-      </w:r>
-    </w:p>
-    <w:p>
-      <w:pPr>
-        <w:pStyle w:val="NoSpacing"/>
-      </w:pPr>
-    </w:p>
-    <w:p>
-      <w:pPr>
-        <w:pStyle w:val="Heading1"/>
-        <w:rPr>
-          <w:b/>
-          <w:color w:val="auto"/>
-        </w:rPr>
-      </w:pPr>
-      <w:r>
-        <w:rPr>
-          <w:b/>
-          <w:color w:val="auto"/>
-        </w:rPr>
-        <w:t>Improvements</w:t>
-      </w:r>
-      <w:r>
-        <w:rPr>
-          <w:b/>
-          <w:color w:val="auto"/>
-        </w:rPr>
-        <w:br/>
-      </w:r>
-    </w:p>
-    <w:p>
-      <w:pPr>
-        <w:pStyle w:val="NoSpacing"/>
-      </w:pPr>
-      <w:r>
-        <w:t xml:space="preserve">A major difficulty of this project for us was timing. Near the end of the </w:t>
-      </w:r>
-      <w:r>
-        <w:t>project we were rushed for time especially as the last week of UNI with everything else due.</w:t>
-      </w:r>
-      <w:r>
-        <w:t xml:space="preserve"> Starting earlier and getting it touch with everyone sooner would h</w:t>
-      </w:r>
-      <w:r>
-        <w:t>ave been key in preventing this and provided us with more time to solve our issues and prevent the later frustration of the project.</w:t>
-      </w:r>
-      <w:r>
-        <w:t xml:space="preserve"> </w:t>
-      </w:r>
     </w:p>
     <w:p/>
     <w:p/>
@@ -607,7 +720,8 @@
     </w:p>
     <w:sectPr>
       <w:headerReference w:type="default" r:id="rId7"/>
-      <w:footerReference w:type="default" r:id="rId8"/>
+      <w:footerReference w:type="even" r:id="rId8"/>
+      <w:footerReference w:type="default" r:id="rId9"/>
       <w:pgSz w:w="11906" w:h="16838"/>
       <w:pgMar w:top="1440" w:right="1440" w:bottom="1440" w:left="1440" w:header="708" w:footer="708" w:gutter="0"/>
       <w:cols w:space="708"/>
@@ -643,6 +757,17 @@
 </file>
 
 <file path=word/footer1.xml><?xml version="1.0" encoding="utf-8"?>
+<w:ftr xmlns:wpc="http://schemas.microsoft.com/office/word/2010/wordprocessingCanvas" xmlns:mc="http://schemas.openxmlformats.org/markup-compatibility/2006" xmlns:o="urn:schemas-microsoft-com:office:office" xmlns:r="http://schemas.openxmlformats.org/officeDocument/2006/relationships" xmlns:m="http://schemas.openxmlformats.org/officeDocument/2006/math" xmlns:v="urn:schemas-microsoft-com:vml" xmlns:wp14="http://schemas.microsoft.com/office/word/2010/wordprocessingDrawing" xmlns:wp="http://schemas.openxmlformats.org/drawingml/2006/wordprocessingDrawing" xmlns:w10="urn:schemas-microsoft-com:office:word" xmlns:w="http://schemas.openxmlformats.org/wordprocessingml/2006/main" xmlns:w14="http://schemas.microsoft.com/office/word/2010/wordml" xmlns:w15="http://schemas.microsoft.com/office/word/2012/wordml" xmlns:wpg="http://schemas.microsoft.com/office/word/2010/wordprocessingGroup" xmlns:wpi="http://schemas.microsoft.com/office/word/2010/wordprocessingInk" xmlns:wne="http://schemas.microsoft.com/office/word/2006/wordml" xmlns:wps="http://schemas.microsoft.com/office/word/2010/wordprocessingShape" mc:Ignorable="w14 w15 wp14">
+  <w:p>
+    <w:pPr>
+      <w:pStyle w:val="Footer"/>
+      <w:jc w:val="right"/>
+    </w:pPr>
+  </w:p>
+</w:ftr>
+</file>
+
+<file path=word/footer2.xml><?xml version="1.0" encoding="utf-8"?>
 <w:ftr xmlns:wpc="http://schemas.microsoft.com/office/word/2010/wordprocessingCanvas" xmlns:mc="http://schemas.openxmlformats.org/markup-compatibility/2006" xmlns:o="urn:schemas-microsoft-com:office:office" xmlns:r="http://schemas.openxmlformats.org/officeDocument/2006/relationships" xmlns:m="http://schemas.openxmlformats.org/officeDocument/2006/math" xmlns:v="urn:schemas-microsoft-com:vml" xmlns:wp14="http://schemas.microsoft.com/office/word/2010/wordprocessingDrawing" xmlns:wp="http://schemas.openxmlformats.org/drawingml/2006/wordprocessingDrawing" xmlns:w10="urn:schemas-microsoft-com:office:word" xmlns:w="http://schemas.openxmlformats.org/wordprocessingml/2006/main" xmlns:w14="http://schemas.microsoft.com/office/word/2010/wordml" xmlns:w15="http://schemas.microsoft.com/office/word/2012/wordml" xmlns:wpg="http://schemas.microsoft.com/office/word/2010/wordprocessingGroup" xmlns:wpi="http://schemas.microsoft.com/office/word/2010/wordprocessingInk" xmlns:wne="http://schemas.microsoft.com/office/word/2006/wordml" xmlns:wps="http://schemas.microsoft.com/office/word/2010/wordprocessingShape" mc:Ignorable="w14 w15 wp14">
   <w:p>
     <w:pPr>
@@ -665,7 +790,7 @@
       <w:rPr>
         <w:noProof/>
       </w:rPr>
-      <w:t>2</w:t>
+      <w:t>3</w:t>
     </w:r>
     <w:r>
       <w:fldChar w:fldCharType="end"/>
@@ -673,27 +798,14 @@
     <w:r>
       <w:t xml:space="preserve"> of </w:t>
     </w:r>
-    <w:r>
-      <w:fldChar w:fldCharType="begin"/>
-    </w:r>
-    <w:r>
-      <w:instrText xml:space="preserve"> NUMPAGES  \* Arabic  \* MERGEFORMAT </w:instrText>
-    </w:r>
-    <w:r>
-      <w:fldChar w:fldCharType="separate"/>
-    </w:r>
-    <w:r>
-      <w:rPr>
-        <w:noProof/>
-      </w:rPr>
-      <w:t>3</w:t>
-    </w:r>
-    <w:r>
-      <w:rPr>
-        <w:noProof/>
-      </w:rPr>
-      <w:fldChar w:fldCharType="end"/>
-    </w:r>
+    <w:fldSimple w:instr=" NUMPAGES  \* Arabic  \* MERGEFORMAT ">
+      <w:r>
+        <w:rPr>
+          <w:noProof/>
+        </w:rPr>
+        <w:t>3</w:t>
+      </w:r>
+    </w:fldSimple>
   </w:p>
 </w:ftr>
 </file>
@@ -728,7 +840,7 @@
   <w:p>
     <w:pPr>
       <w:pStyle w:val="Header"/>
-      <w:jc w:val="center"/>
+      <w:jc w:val="right"/>
     </w:pPr>
   </w:p>
 </w:hdr>

</xml_diff>

<commit_message>
Added more to report and some testing code for database.php
</commit_message>
<xml_diff>
--- a/ATV_Tracking_Report.docx
+++ b/ATV_Tracking_Report.docx
@@ -142,6 +142,7 @@
     <w:p/>
     <w:p/>
     <w:p/>
+    <w:p/>
     <w:p>
       <w:pPr>
         <w:pStyle w:val="Title"/>
@@ -187,6 +188,7 @@
     <w:p>
       <w:pPr>
         <w:pStyle w:val="Heading1"/>
+        <w:jc w:val="center"/>
         <w:rPr>
           <w:b/>
           <w:color w:val="auto"/>
@@ -204,23 +206,7 @@
     <w:p/>
     <w:p>
       <w:r>
-        <w:t xml:space="preserve">Our website, </w:t>
-      </w:r>
-      <w:proofErr w:type="spellStart"/>
-      <w:r>
-        <w:t>GoBus</w:t>
-      </w:r>
-      <w:proofErr w:type="spellEnd"/>
-      <w:r>
-        <w:t xml:space="preserve"> Transport App, is a website that gets the location of a bus via the use of the </w:t>
-      </w:r>
-      <w:proofErr w:type="spellStart"/>
-      <w:r>
-        <w:t>the</w:t>
-      </w:r>
-      <w:proofErr w:type="spellEnd"/>
-      <w:r>
-        <w:t xml:space="preserve"> Auckland Transport API</w:t>
+        <w:t>Our website, GoBus Transport App, is a website that gets the location of a bus via the use of the the Auckland Transport API</w:t>
       </w:r>
       <w:r>
         <w:t xml:space="preserve"> and displays it on a live map with the Google Map API</w:t>
@@ -281,15 +267,7 @@
         <w:t xml:space="preserve">When the site first launches, the header and database PHP files are included which displays the </w:t>
       </w:r>
       <w:r>
-        <w:t xml:space="preserve">static header of the site which stays in a fixed position as the user scrolls. The </w:t>
-      </w:r>
-      <w:proofErr w:type="spellStart"/>
-      <w:r>
-        <w:t>database.php</w:t>
-      </w:r>
-      <w:proofErr w:type="spellEnd"/>
-      <w:r>
-        <w:t xml:space="preserve"> file enables the pages connection to the remote Auckland database.</w:t>
+        <w:t>static header of the site which stays in a fixed position as the user scrolls. The database.php file enables the pages connection to the remote Auckland database.</w:t>
       </w:r>
     </w:p>
     <w:p>
@@ -297,20 +275,7 @@
         <w:t>A call to the JavaScript</w:t>
       </w:r>
       <w:r>
-        <w:t xml:space="preserve"> code map.js and the function </w:t>
-      </w:r>
-      <w:proofErr w:type="spellStart"/>
-      <w:proofErr w:type="gramStart"/>
-      <w:r>
-        <w:t>initMap</w:t>
-      </w:r>
-      <w:proofErr w:type="spellEnd"/>
-      <w:r>
-        <w:t>(</w:t>
-      </w:r>
-      <w:proofErr w:type="gramEnd"/>
-      <w:r>
-        <w:t xml:space="preserve">) is done next which initialises the google map using our google </w:t>
+        <w:t xml:space="preserve"> code map.js and the function initMap() is done next which initialises the google map using our google </w:t>
       </w:r>
       <w:r>
         <w:t>API</w:t>
@@ -327,53 +292,29 @@
     </w:p>
     <w:p>
       <w:r>
-        <w:t xml:space="preserve">Upon selection of a route name, the </w:t>
-      </w:r>
-      <w:proofErr w:type="spellStart"/>
-      <w:r>
-        <w:t>apiQuery</w:t>
-      </w:r>
-      <w:proofErr w:type="spellEnd"/>
-      <w:r>
-        <w:t xml:space="preserve"> in map.js is called which uses an AJAX request to send the user input to the </w:t>
-      </w:r>
-      <w:proofErr w:type="spellStart"/>
-      <w:r>
-        <w:t>vehicle_query.php</w:t>
-      </w:r>
-      <w:proofErr w:type="spellEnd"/>
-      <w:r>
-        <w:t xml:space="preserve"> page to be used in an SQL statement to locate all </w:t>
-      </w:r>
-      <w:proofErr w:type="spellStart"/>
-      <w:r>
-        <w:t>route_ids</w:t>
-      </w:r>
-      <w:proofErr w:type="spellEnd"/>
-      <w:r>
-        <w:t xml:space="preserve">. </w:t>
-      </w:r>
-      <w:proofErr w:type="spellStart"/>
-      <w:r>
-        <w:t>Route_ids</w:t>
-      </w:r>
-      <w:proofErr w:type="spellEnd"/>
-      <w:r>
-        <w:t xml:space="preserve"> is used for the most important part of the app; the API call to find all the trips of busses on that particular route. JQuery is used to decode the returned </w:t>
-      </w:r>
-      <w:proofErr w:type="spellStart"/>
-      <w:r>
-        <w:t>json</w:t>
-      </w:r>
-      <w:proofErr w:type="spellEnd"/>
+        <w:t xml:space="preserve">Upon selection of a route name, the apiQuery in map.js is called which uses an AJAX request to send the user input to the vehicle_query.php page to be used in an SQL statement to locate all route_ids. Route_ids is used for the most important part of the app; the API call to find all the trips of busses on that particular route. JQuery </w:t>
+      </w:r>
+      <w:r>
+        <w:t>is used to decode the returned JSON</w:t>
+      </w:r>
       <w:r>
         <w:t xml:space="preserve"> result from API call and create the array of each buses locations on that route. Finally, the array is returned to the map.js page and used to populate the map with map markers of the bus locations.</w:t>
       </w:r>
     </w:p>
-    <w:p/>
+    <w:p>
+      <w:r>
+        <w:t>[need a bit more here</w:t>
+      </w:r>
+      <w:bookmarkStart w:id="0" w:name="_GoBack"/>
+      <w:bookmarkEnd w:id="0"/>
+      <w:r>
+        <w:t>]</w:t>
+      </w:r>
+    </w:p>
     <w:p>
       <w:pPr>
         <w:pStyle w:val="Heading1"/>
+        <w:jc w:val="center"/>
         <w:rPr>
           <w:b/>
           <w:color w:val="auto"/>
@@ -451,13 +392,8 @@
       <w:r>
         <w:t xml:space="preserve"> </w:t>
       </w:r>
-      <w:proofErr w:type="spellStart"/>
-      <w:r>
-        <w:t>GitKraken</w:t>
-      </w:r>
-      <w:proofErr w:type="spellEnd"/>
-      <w:r>
-        <w:t xml:space="preserve"> was also instrumental in ensuring merge errors were handled correctly and each member was kept with the most up to date version of the program. </w:t>
+      <w:r>
+        <w:t xml:space="preserve">GitKraken was also instrumental in ensuring merge errors were handled correctly and each member was kept with the most up to date version of the program. </w:t>
       </w:r>
       <w:r>
         <w:t>Most of the group work was done over a voice chatting service (Discord app) where the 3 of us were able to talk and update each other on the changes and discoveries we made. We had a few meetups at the university labs to work side-by side when our schedules lined up.</w:t>
@@ -522,6 +458,7 @@
     <w:p>
       <w:pPr>
         <w:pStyle w:val="Heading1"/>
+        <w:jc w:val="center"/>
         <w:rPr>
           <w:b/>
           <w:color w:val="auto"/>
@@ -591,15 +528,7 @@
         <w:pStyle w:val="NoSpacing"/>
       </w:pPr>
       <w:r>
-        <w:t xml:space="preserve">Things that we as a team had most difficulty with was getting the </w:t>
-      </w:r>
-      <w:proofErr w:type="spellStart"/>
-      <w:r>
-        <w:t>APIcall</w:t>
-      </w:r>
-      <w:proofErr w:type="spellEnd"/>
-      <w:r>
-        <w:t xml:space="preserve"> to function correctly using j</w:t>
+        <w:t>Things that we as a team had most difficulty with was getting the APIcall to function correctly using j</w:t>
       </w:r>
       <w:r>
         <w:t>Q</w:t>
@@ -617,17 +546,22 @@
         <w:t xml:space="preserve"> point during development was </w:t>
       </w:r>
       <w:r>
-        <w:t>the general direction to take after getting the route names from the drop down menu. We were very indecisive and uncertain as how to approach actually getting the map markers of the vehicles on the map and this is where were blocked for a few days.</w:t>
-      </w:r>
-    </w:p>
-    <w:p>
-      <w:pPr>
-        <w:pStyle w:val="NoSpacing"/>
-      </w:pPr>
+        <w:t xml:space="preserve">what </w:t>
+      </w:r>
+      <w:r>
+        <w:t xml:space="preserve">direction to take after getting the route names from the drop down menu. We were very indecisive and uncertain as how to approach actually getting the map markers of the vehicles on the map and this is where were </w:t>
+      </w:r>
+      <w:r>
+        <w:t>stuck</w:t>
+      </w:r>
+      <w:r>
+        <w:t xml:space="preserve"> for a few days.</w:t>
+      </w:r>
     </w:p>
     <w:p>
       <w:pPr>
         <w:pStyle w:val="Heading1"/>
+        <w:jc w:val="center"/>
         <w:rPr>
           <w:b/>
           <w:color w:val="auto"/>
@@ -653,10 +587,28 @@
         <w:pStyle w:val="NoSpacing"/>
       </w:pPr>
       <w:r>
-        <w:t xml:space="preserve">A major difficulty of this project for us was timing. Near the end of the </w:t>
-      </w:r>
-      <w:r>
-        <w:t>project we were rushed for time especially as the last week of UNI with everything else due.</w:t>
+        <w:t xml:space="preserve">A major </w:t>
+      </w:r>
+      <w:r>
+        <w:t xml:space="preserve">cause of </w:t>
+      </w:r>
+      <w:r>
+        <w:t xml:space="preserve">difficulty of this project for us was timing. Near the end of the </w:t>
+      </w:r>
+      <w:r>
+        <w:t xml:space="preserve">project we were rushed for time especially as </w:t>
+      </w:r>
+      <w:r>
+        <w:t xml:space="preserve">it was </w:t>
+      </w:r>
+      <w:r>
+        <w:t>the last week of UNI with everything else due</w:t>
+      </w:r>
+      <w:r>
+        <w:t xml:space="preserve"> at the same time</w:t>
+      </w:r>
+      <w:r>
+        <w:t>.</w:t>
       </w:r>
       <w:r>
         <w:t xml:space="preserve"> Starting earlier and getting it touch with everyone sooner would h</w:t>
@@ -677,10 +629,19 @@
       <w:pPr>
         <w:pStyle w:val="NoSpacing"/>
       </w:pPr>
+      <w:r>
+        <w:t>In hindsight, working on the project earlier would have been more beneficial compared to late at night. This is due to the majority of busses not being active later at night thus making testing and debugging of the map marker placements a bit difficult and inconsistent.</w:t>
+      </w:r>
+    </w:p>
+    <w:p>
+      <w:pPr>
+        <w:pStyle w:val="NoSpacing"/>
+      </w:pPr>
     </w:p>
     <w:p>
       <w:pPr>
         <w:pStyle w:val="Heading1"/>
+        <w:jc w:val="center"/>
         <w:rPr>
           <w:b/>
           <w:color w:val="auto"/>
@@ -693,10 +654,13 @@
         </w:rPr>
         <w:t>Final reflections</w:t>
       </w:r>
-      <w:bookmarkStart w:id="0" w:name="_GoBack"/>
-      <w:bookmarkEnd w:id="0"/>
-    </w:p>
-    <w:p/>
+    </w:p>
+    <w:p/>
+    <w:p>
+      <w:r>
+        <w:t>[Need to write something here if we don’t get the api to work correctly]</w:t>
+      </w:r>
+    </w:p>
     <w:p/>
     <w:p/>
     <w:p/>
@@ -723,7 +687,7 @@
       <w:footerReference w:type="even" r:id="rId8"/>
       <w:footerReference w:type="default" r:id="rId9"/>
       <w:pgSz w:w="11906" w:h="16838"/>
-      <w:pgMar w:top="1440" w:right="1440" w:bottom="1440" w:left="1440" w:header="708" w:footer="708" w:gutter="0"/>
+      <w:pgMar w:top="1103" w:right="1440" w:bottom="1440" w:left="1440" w:header="708" w:footer="708" w:gutter="0"/>
       <w:cols w:space="708"/>
       <w:docGrid w:linePitch="360"/>
     </w:sectPr>
@@ -772,7 +736,7 @@
   <w:p>
     <w:pPr>
       <w:pStyle w:val="Footer"/>
-      <w:jc w:val="right"/>
+      <w:jc w:val="center"/>
     </w:pPr>
     <w:r>
       <w:t xml:space="preserve">Page </w:t>

</xml_diff>

<commit_message>
Almost done with report and added comments to functions
</commit_message>
<xml_diff>
--- a/ATV_Tracking_Report.docx
+++ b/ATV_Tracking_Report.docx
@@ -303,365 +303,410 @@
     </w:p>
     <w:p>
       <w:r>
-        <w:t>[need a bit more here</w:t>
+        <w:t xml:space="preserve">In addition to the skeleton files used, our group created and made use of 2 extra .php </w:t>
+      </w:r>
+      <w:r>
+        <w:t>files:  database.php and behicle_query.php.</w:t>
+      </w:r>
+    </w:p>
+    <w:p>
+      <w:r>
+        <w:t>Database.php is the page we reference whenever a connection to the akl_transport database needs to be made. Upon being called, it makes a remote connection to the databse with params stored in our config.php file. The variable $conn is returned. This page also contains two helper functions used to populate the dropdown menu on the index page with route_short_names and one to return an array of strings containing all the trip_ids for a particular route selected.</w:t>
+      </w:r>
+    </w:p>
+    <w:p>
+      <w:r>
+        <w:t xml:space="preserve">Vehicle_query.php </w:t>
+      </w:r>
+      <w:r>
+        <w:t>is</w:t>
+      </w:r>
+      <w:r>
+        <w:t xml:space="preserve"> an essential page used to process the use</w:t>
+      </w:r>
+      <w:r>
+        <w:t>rs route selection input and echo back to map.js the results containing the location and id of each bus on that route</w:t>
+      </w:r>
+      <w:r>
+        <w:t xml:space="preserve">. It contains 1 main function processJSON takes in json formatted parameters and returns a decoded version of the bus information needed for the map markers. The </w:t>
+      </w:r>
+      <w:r>
+        <w:t xml:space="preserve">getTripsId and </w:t>
+      </w:r>
+      <w:r>
+        <w:t>apiCall function</w:t>
+      </w:r>
+      <w:r>
+        <w:t>s are</w:t>
+      </w:r>
+      <w:r>
+        <w:t xml:space="preserve"> called from this page</w:t>
+      </w:r>
+      <w:r>
+        <w:t xml:space="preserve"> and are used to generate the required output for the map markers.</w:t>
+      </w:r>
+    </w:p>
+    <w:p>
+      <w:pPr>
+        <w:pStyle w:val="Heading1"/>
+        <w:jc w:val="center"/>
+        <w:rPr>
+          <w:b/>
+          <w:color w:val="auto"/>
+        </w:rPr>
+      </w:pPr>
+      <w:r>
+        <w:rPr>
+          <w:b/>
+          <w:color w:val="auto"/>
+        </w:rPr>
+        <w:t>Teamwork</w:t>
+      </w:r>
+    </w:p>
+    <w:p/>
+    <w:p>
+      <w:r>
+        <w:t>Our group in</w:t>
+      </w:r>
+      <w:r>
+        <w:t>itially had 4 members but after contacting our 4</w:t>
+      </w:r>
+      <w:r>
+        <w:rPr>
+          <w:vertAlign w:val="superscript"/>
+        </w:rPr>
+        <w:t>th</w:t>
+      </w:r>
+      <w:r>
+        <w:t xml:space="preserve"> member and </w:t>
+      </w:r>
+      <w:r>
+        <w:t>adding him</w:t>
+      </w:r>
+      <w:r>
+        <w:t xml:space="preserve"> to the team repository</w:t>
+      </w:r>
+      <w:r>
+        <w:t xml:space="preserve"> he failed to contact us in anyway and eventually </w:t>
+      </w:r>
+      <w:r>
+        <w:t>dropped</w:t>
+      </w:r>
+      <w:r>
+        <w:t xml:space="preserve"> the course. </w:t>
+      </w:r>
+      <w:r>
+        <w:t xml:space="preserve">This hindered our teamwork </w:t>
+      </w:r>
+      <w:r>
+        <w:t>as a whole</w:t>
+      </w:r>
+      <w:r>
+        <w:t xml:space="preserve"> as we had an increase in workload to delegate</w:t>
+      </w:r>
+      <w:r>
+        <w:t xml:space="preserve"> to the remaining </w:t>
+      </w:r>
+      <w:r>
+        <w:t>members</w:t>
+      </w:r>
+      <w:r>
+        <w:t>.</w:t>
+      </w:r>
+    </w:p>
+    <w:p>
+      <w:r>
+        <w:t xml:space="preserve">The group project was stored online in a private repository on GitHub.com and this was the primary means of how code was shared between </w:t>
+      </w:r>
+      <w:r>
+        <w:t>group members</w:t>
+      </w:r>
+      <w:r>
+        <w:t>.</w:t>
+      </w:r>
+      <w:r>
+        <w:t xml:space="preserve"> </w:t>
+      </w:r>
+      <w:r>
+        <w:t xml:space="preserve">GitKraken was also instrumental in ensuring merge errors were handled correctly and each member was kept with the most up to date version of the program. </w:t>
+      </w:r>
+      <w:r>
+        <w:t xml:space="preserve">Most of the group work was done over a voice chatting service (Discord app) </w:t>
+      </w:r>
+      <w:r>
+        <w:lastRenderedPageBreak/>
+        <w:t>where the 3 of us were able to talk and update each other on the changes and discoveries we made. We had a few meetups at the university labs to work side-by side when our schedules lined up.</w:t>
+      </w:r>
+    </w:p>
+    <w:p>
+      <w:r>
+        <w:t xml:space="preserve">Tasks were </w:t>
+      </w:r>
+      <w:r>
+        <w:t>delegated</w:t>
+      </w:r>
+      <w:r>
+        <w:t xml:space="preserve"> as follows:</w:t>
+      </w:r>
+    </w:p>
+    <w:p>
+      <w:r>
+        <w:t>Chuan:</w:t>
+      </w:r>
+      <w:r>
+        <w:t xml:space="preserve"> </w:t>
+      </w:r>
+      <w:r>
+        <w:t>Calls to the Auckland transport API, SQL query statements and functions.</w:t>
+      </w:r>
+      <w:r>
+        <w:t xml:space="preserve"> Report writing.</w:t>
+      </w:r>
+    </w:p>
+    <w:p>
+      <w:r>
+        <w:t>Kyran</w:t>
+      </w:r>
+      <w:r>
+        <w:t>:</w:t>
+      </w:r>
+      <w:r>
+        <w:t xml:space="preserve"> AJAX and XML requests, sending of data between the website (client and server side). Google map </w:t>
+      </w:r>
+      <w:r>
+        <w:t>makers</w:t>
+      </w:r>
+      <w:r>
+        <w:t xml:space="preserve"> and general features of the map.</w:t>
+      </w:r>
+    </w:p>
+    <w:p>
+      <w:r>
+        <w:t>Bryan</w:t>
+      </w:r>
+      <w:r>
+        <w:t>:</w:t>
+      </w:r>
+      <w:r>
+        <w:t xml:space="preserve"> CSS, documentation, comments and readability of code</w:t>
+      </w:r>
+      <w:r>
+        <w:t>. Report writing.</w:t>
+      </w:r>
+    </w:p>
+    <w:p>
+      <w:pPr>
+        <w:pStyle w:val="Heading1"/>
+        <w:jc w:val="center"/>
+        <w:rPr>
+          <w:b/>
+          <w:color w:val="auto"/>
+        </w:rPr>
+      </w:pPr>
+      <w:r>
+        <w:rPr>
+          <w:b/>
+          <w:color w:val="auto"/>
+        </w:rPr>
+        <w:t>The good and the bad</w:t>
+      </w:r>
+      <w:r>
+        <w:rPr>
+          <w:b/>
+          <w:color w:val="auto"/>
+        </w:rPr>
+        <w:br/>
+      </w:r>
+    </w:p>
+    <w:p>
+      <w:pPr>
+        <w:pStyle w:val="NoSpacing"/>
+      </w:pPr>
+      <w:r>
+        <w:t xml:space="preserve">Communication within the team </w:t>
+      </w:r>
+      <w:r>
+        <w:t>was strong</w:t>
+      </w:r>
+      <w:r>
+        <w:t xml:space="preserve"> as we worked together </w:t>
+      </w:r>
+      <w:r>
+        <w:t xml:space="preserve">well and </w:t>
+      </w:r>
+      <w:r>
+        <w:t>methodically</w:t>
+      </w:r>
+      <w:r>
+        <w:t xml:space="preserve"> on most days.</w:t>
+      </w:r>
+      <w:r>
+        <w:t xml:space="preserve"> We were able to learn a lot from each other after eac</w:t>
+      </w:r>
+      <w:r>
+        <w:t>h bug we encountered and fixed. We feel the CSS came out very nicely</w:t>
+      </w:r>
+      <w:r>
+        <w:t xml:space="preserve"> and were happy </w:t>
+      </w:r>
+      <w:r>
+        <w:t>how the project came to be</w:t>
+      </w:r>
+      <w:r>
+        <w:t>.</w:t>
+      </w:r>
+    </w:p>
+    <w:p>
+      <w:pPr>
+        <w:pStyle w:val="NoSpacing"/>
+      </w:pPr>
+    </w:p>
+    <w:p>
+      <w:pPr>
+        <w:pStyle w:val="NoSpacing"/>
+      </w:pPr>
+      <w:r>
+        <w:t>Things that we as a team had most difficulty with was getting the APIcall to function correctly using j</w:t>
+      </w:r>
+      <w:r>
+        <w:t>Q</w:t>
+      </w:r>
+      <w:r>
+        <w:t>uery. We spent a lot of time trying to figure out the best way to approach this and used a lot of our limited time in our tight schedules which led to stress near the end of the project.</w:t>
+      </w:r>
+      <w:r>
+        <w:t xml:space="preserve"> Another </w:t>
+      </w:r>
+      <w:r>
+        <w:t>difficult</w:t>
+      </w:r>
+      <w:r>
+        <w:t xml:space="preserve"> point during development was </w:t>
+      </w:r>
+      <w:r>
+        <w:t xml:space="preserve">what </w:t>
+      </w:r>
+      <w:r>
+        <w:t xml:space="preserve">direction to take after getting the route names from the drop down menu. We were very indecisive and uncertain as how to approach actually getting the map markers of the vehicles on the map and this is where were </w:t>
+      </w:r>
+      <w:r>
+        <w:t>stuck</w:t>
+      </w:r>
+      <w:r>
+        <w:t xml:space="preserve"> for a few days.</w:t>
+      </w:r>
+    </w:p>
+    <w:p>
+      <w:pPr>
+        <w:pStyle w:val="Heading1"/>
+        <w:jc w:val="center"/>
+        <w:rPr>
+          <w:b/>
+          <w:color w:val="auto"/>
+        </w:rPr>
+      </w:pPr>
+      <w:r>
+        <w:rPr>
+          <w:b/>
+          <w:color w:val="auto"/>
+        </w:rPr>
+        <w:t>Improvements</w:t>
+      </w:r>
+      <w:r>
+        <w:rPr>
+          <w:b/>
+          <w:color w:val="auto"/>
+        </w:rPr>
+        <w:br/>
+      </w:r>
+    </w:p>
+    <w:p>
+      <w:pPr>
+        <w:pStyle w:val="NoSpacing"/>
+      </w:pPr>
+      <w:r>
+        <w:t xml:space="preserve">A major </w:t>
+      </w:r>
+      <w:r>
+        <w:t xml:space="preserve">cause of </w:t>
+      </w:r>
+      <w:r>
+        <w:t xml:space="preserve">difficulty of this project for us </w:t>
+      </w:r>
+      <w:r>
+        <w:t>the lack of knowledge of how the apiCall function worked</w:t>
+      </w:r>
+      <w:r>
+        <w:t xml:space="preserve">. Near the end of the </w:t>
+      </w:r>
+      <w:r>
+        <w:t xml:space="preserve">project we were rushed for time especially as </w:t>
+      </w:r>
+      <w:r>
+        <w:t xml:space="preserve">it was </w:t>
+      </w:r>
+      <w:r>
+        <w:t>the last week of UNI with everything else due</w:t>
+      </w:r>
+      <w:r>
+        <w:t xml:space="preserve"> at the same time</w:t>
+      </w:r>
+      <w:r>
+        <w:t>.</w:t>
+      </w:r>
+      <w:r>
+        <w:t xml:space="preserve"> Starting earlier and getting it touch with everyone sooner would h</w:t>
+      </w:r>
+      <w:r>
+        <w:t>ave been key in preventing this and provided us with more time to solve our issues and prevent the later frustration of the project.</w:t>
+      </w:r>
+      <w:r>
+        <w:t xml:space="preserve"> </w:t>
+      </w:r>
+    </w:p>
+    <w:p>
+      <w:pPr>
+        <w:pStyle w:val="NoSpacing"/>
+      </w:pPr>
+    </w:p>
+    <w:p>
+      <w:pPr>
+        <w:pStyle w:val="NoSpacing"/>
+      </w:pPr>
+      <w:r>
+        <w:t>In hindsight, working on the project earlier would have been more beneficial compared to late at night. This is due to the majority of busses not being active later at night thus making testing and debugging of the map marker placements a bit difficult and inconsistent.</w:t>
+      </w:r>
+    </w:p>
+    <w:p>
+      <w:pPr>
+        <w:pStyle w:val="NoSpacing"/>
+      </w:pPr>
+    </w:p>
+    <w:p>
+      <w:pPr>
+        <w:pStyle w:val="Heading1"/>
+        <w:jc w:val="center"/>
+        <w:rPr>
+          <w:b/>
+          <w:color w:val="auto"/>
+        </w:rPr>
+      </w:pPr>
+      <w:r>
+        <w:rPr>
+          <w:b/>
+          <w:color w:val="auto"/>
+        </w:rPr>
+        <w:t>Final reflections</w:t>
+      </w:r>
+    </w:p>
+    <w:p/>
+    <w:p>
+      <w:r>
+        <w:t xml:space="preserve">In the end, our GoBus transport app does not function correctly due to the difficulties we encountered with the apiCall. Instead of getting the results of all busses on a particular route instead we received all the current busses on the Auckland transport API. </w:t>
       </w:r>
       <w:bookmarkStart w:id="0" w:name="_GoBack"/>
       <w:bookmarkEnd w:id="0"/>
-      <w:r>
-        <w:t>]</w:t>
-      </w:r>
-    </w:p>
-    <w:p>
-      <w:pPr>
-        <w:pStyle w:val="Heading1"/>
-        <w:jc w:val="center"/>
-        <w:rPr>
-          <w:b/>
-          <w:color w:val="auto"/>
-        </w:rPr>
-      </w:pPr>
-      <w:r>
-        <w:rPr>
-          <w:b/>
-          <w:color w:val="auto"/>
-        </w:rPr>
-        <w:t>Teamwork</w:t>
-      </w:r>
-    </w:p>
-    <w:p/>
-    <w:p>
-      <w:r>
-        <w:t>Our group in</w:t>
-      </w:r>
-      <w:r>
-        <w:t>itially had 4 members but after contacting our 4</w:t>
-      </w:r>
-      <w:r>
-        <w:rPr>
-          <w:vertAlign w:val="superscript"/>
-        </w:rPr>
-        <w:t>th</w:t>
-      </w:r>
-      <w:r>
-        <w:t xml:space="preserve"> member and </w:t>
-      </w:r>
-      <w:r>
-        <w:t>adding him</w:t>
-      </w:r>
-      <w:r>
-        <w:t xml:space="preserve"> to the team repository</w:t>
-      </w:r>
-      <w:r>
-        <w:t xml:space="preserve"> he failed to contact us in anyway and eventually </w:t>
-      </w:r>
-      <w:r>
-        <w:t>dropped</w:t>
-      </w:r>
-      <w:r>
-        <w:t xml:space="preserve"> the course. </w:t>
-      </w:r>
-      <w:r>
-        <w:t xml:space="preserve">This hindered our teamwork </w:t>
-      </w:r>
-      <w:r>
-        <w:t>as a whole</w:t>
-      </w:r>
-      <w:r>
-        <w:t xml:space="preserve"> as we had an increase in workload to delegate</w:t>
-      </w:r>
-      <w:r>
-        <w:t xml:space="preserve"> to the remaining </w:t>
-      </w:r>
-      <w:r>
-        <w:t>members</w:t>
-      </w:r>
-      <w:r>
-        <w:t>.</w:t>
-      </w:r>
-    </w:p>
-    <w:p>
-      <w:r>
-        <w:t xml:space="preserve">The group project was stored online in a private repository on GitHub.com and this was the primary means of how code was shared between </w:t>
-      </w:r>
-      <w:r>
-        <w:t>group members</w:t>
-      </w:r>
-      <w:r>
-        <w:t>.</w:t>
-      </w:r>
-      <w:r>
-        <w:t xml:space="preserve"> </w:t>
-      </w:r>
-      <w:r>
-        <w:t xml:space="preserve">GitKraken was also instrumental in ensuring merge errors were handled correctly and each member was kept with the most up to date version of the program. </w:t>
-      </w:r>
-      <w:r>
-        <w:t>Most of the group work was done over a voice chatting service (Discord app) where the 3 of us were able to talk and update each other on the changes and discoveries we made. We had a few meetups at the university labs to work side-by side when our schedules lined up.</w:t>
-      </w:r>
-    </w:p>
-    <w:p>
-      <w:r>
-        <w:t xml:space="preserve">Tasks were </w:t>
-      </w:r>
-      <w:r>
-        <w:t>delegated</w:t>
-      </w:r>
-      <w:r>
-        <w:t xml:space="preserve"> as follows:</w:t>
-      </w:r>
-    </w:p>
-    <w:p>
-      <w:r>
-        <w:t>Chuan:</w:t>
-      </w:r>
-      <w:r>
-        <w:t xml:space="preserve"> </w:t>
-      </w:r>
-      <w:r>
-        <w:t>Calls to the Auckland transport API, SQL query statements and functions.</w:t>
-      </w:r>
-      <w:r>
-        <w:t xml:space="preserve"> Report writing.</w:t>
-      </w:r>
-    </w:p>
-    <w:p>
-      <w:r>
-        <w:t>Kyran</w:t>
-      </w:r>
-      <w:r>
-        <w:t>:</w:t>
-      </w:r>
-      <w:r>
-        <w:t xml:space="preserve"> AJAX and XML requests, sending of data between the website (client and server side). Google map </w:t>
-      </w:r>
-      <w:r>
-        <w:t>makers</w:t>
-      </w:r>
-      <w:r>
-        <w:t xml:space="preserve"> and general features of the map.</w:t>
-      </w:r>
-    </w:p>
-    <w:p>
-      <w:r>
-        <w:t>Bryan</w:t>
-      </w:r>
-      <w:r>
-        <w:t>:</w:t>
-      </w:r>
-      <w:r>
-        <w:t xml:space="preserve"> CSS, documentation, comments and readability of code</w:t>
-      </w:r>
-      <w:r>
-        <w:t>. Report writing.</w:t>
-      </w:r>
-    </w:p>
-    <w:p>
-      <w:pPr>
-        <w:pStyle w:val="Heading1"/>
-        <w:jc w:val="center"/>
-        <w:rPr>
-          <w:b/>
-          <w:color w:val="auto"/>
-        </w:rPr>
-      </w:pPr>
-      <w:r>
-        <w:rPr>
-          <w:b/>
-          <w:color w:val="auto"/>
-        </w:rPr>
-        <w:lastRenderedPageBreak/>
-        <w:t>The good and the bad</w:t>
-      </w:r>
-      <w:r>
-        <w:rPr>
-          <w:b/>
-          <w:color w:val="auto"/>
-        </w:rPr>
-        <w:br/>
-      </w:r>
-    </w:p>
-    <w:p>
-      <w:pPr>
-        <w:pStyle w:val="NoSpacing"/>
-      </w:pPr>
-      <w:r>
-        <w:t xml:space="preserve">Communication within the team </w:t>
-      </w:r>
-      <w:r>
-        <w:t>was strong</w:t>
-      </w:r>
-      <w:r>
-        <w:t xml:space="preserve"> as we worked together </w:t>
-      </w:r>
-      <w:r>
-        <w:t xml:space="preserve">well and </w:t>
-      </w:r>
-      <w:r>
-        <w:t>methodically</w:t>
-      </w:r>
-      <w:r>
-        <w:t xml:space="preserve"> on most days.</w:t>
-      </w:r>
-      <w:r>
-        <w:t xml:space="preserve"> We were able to learn a lot from each other after eac</w:t>
-      </w:r>
-      <w:r>
-        <w:t>h bug we encountered and fixed. We feel the CSS came out very nicely</w:t>
-      </w:r>
-      <w:r>
-        <w:t xml:space="preserve"> and were happy </w:t>
-      </w:r>
-      <w:r>
-        <w:t>how the project came to be</w:t>
-      </w:r>
-      <w:r>
-        <w:t>.</w:t>
-      </w:r>
-    </w:p>
-    <w:p>
-      <w:pPr>
-        <w:pStyle w:val="NoSpacing"/>
-      </w:pPr>
-    </w:p>
-    <w:p>
-      <w:pPr>
-        <w:pStyle w:val="NoSpacing"/>
-      </w:pPr>
-      <w:r>
-        <w:t>Things that we as a team had most difficulty with was getting the APIcall to function correctly using j</w:t>
-      </w:r>
-      <w:r>
-        <w:t>Q</w:t>
-      </w:r>
-      <w:r>
-        <w:t>uery. We spent a lot of time trying to figure out the best way to approach this and used a lot of our limited time in our tight schedules which led to stress near the end of the project.</w:t>
-      </w:r>
-      <w:r>
-        <w:t xml:space="preserve"> Another </w:t>
-      </w:r>
-      <w:r>
-        <w:t>difficult</w:t>
-      </w:r>
-      <w:r>
-        <w:t xml:space="preserve"> point during development was </w:t>
-      </w:r>
-      <w:r>
-        <w:t xml:space="preserve">what </w:t>
-      </w:r>
-      <w:r>
-        <w:t xml:space="preserve">direction to take after getting the route names from the drop down menu. We were very indecisive and uncertain as how to approach actually getting the map markers of the vehicles on the map and this is where were </w:t>
-      </w:r>
-      <w:r>
-        <w:t>stuck</w:t>
-      </w:r>
-      <w:r>
-        <w:t xml:space="preserve"> for a few days.</w:t>
-      </w:r>
-    </w:p>
-    <w:p>
-      <w:pPr>
-        <w:pStyle w:val="Heading1"/>
-        <w:jc w:val="center"/>
-        <w:rPr>
-          <w:b/>
-          <w:color w:val="auto"/>
-        </w:rPr>
-      </w:pPr>
-      <w:r>
-        <w:rPr>
-          <w:b/>
-          <w:color w:val="auto"/>
-        </w:rPr>
-        <w:t>Improvements</w:t>
-      </w:r>
-      <w:r>
-        <w:rPr>
-          <w:b/>
-          <w:color w:val="auto"/>
-        </w:rPr>
-        <w:br/>
-      </w:r>
-    </w:p>
-    <w:p>
-      <w:pPr>
-        <w:pStyle w:val="NoSpacing"/>
-      </w:pPr>
-      <w:r>
-        <w:t xml:space="preserve">A major </w:t>
-      </w:r>
-      <w:r>
-        <w:t xml:space="preserve">cause of </w:t>
-      </w:r>
-      <w:r>
-        <w:t xml:space="preserve">difficulty of this project for us was timing. Near the end of the </w:t>
-      </w:r>
-      <w:r>
-        <w:t xml:space="preserve">project we were rushed for time especially as </w:t>
-      </w:r>
-      <w:r>
-        <w:t xml:space="preserve">it was </w:t>
-      </w:r>
-      <w:r>
-        <w:t>the last week of UNI with everything else due</w:t>
-      </w:r>
-      <w:r>
-        <w:t xml:space="preserve"> at the same time</w:t>
-      </w:r>
-      <w:r>
-        <w:t>.</w:t>
-      </w:r>
-      <w:r>
-        <w:t xml:space="preserve"> Starting earlier and getting it touch with everyone sooner would h</w:t>
-      </w:r>
-      <w:r>
-        <w:t>ave been key in preventing this and provided us with more time to solve our issues and prevent the later frustration of the project.</w:t>
-      </w:r>
-      <w:r>
-        <w:t xml:space="preserve"> </w:t>
-      </w:r>
-    </w:p>
-    <w:p>
-      <w:pPr>
-        <w:pStyle w:val="NoSpacing"/>
-      </w:pPr>
-    </w:p>
-    <w:p>
-      <w:pPr>
-        <w:pStyle w:val="NoSpacing"/>
-      </w:pPr>
-      <w:r>
-        <w:t>In hindsight, working on the project earlier would have been more beneficial compared to late at night. This is due to the majority of busses not being active later at night thus making testing and debugging of the map marker placements a bit difficult and inconsistent.</w:t>
-      </w:r>
-    </w:p>
-    <w:p>
-      <w:pPr>
-        <w:pStyle w:val="NoSpacing"/>
-      </w:pPr>
-    </w:p>
-    <w:p>
-      <w:pPr>
-        <w:pStyle w:val="Heading1"/>
-        <w:jc w:val="center"/>
-        <w:rPr>
-          <w:b/>
-          <w:color w:val="auto"/>
-        </w:rPr>
-      </w:pPr>
-      <w:r>
-        <w:rPr>
-          <w:b/>
-          <w:color w:val="auto"/>
-        </w:rPr>
-        <w:t>Final reflections</w:t>
-      </w:r>
-    </w:p>
-    <w:p/>
-    <w:p>
-      <w:r>
-        <w:t>[Need to write something here if we don’t get the api to work correctly]</w:t>
-      </w:r>
-    </w:p>
-    <w:p/>
+    </w:p>
     <w:p/>
     <w:p/>
     <w:p/>
@@ -754,7 +799,7 @@
       <w:rPr>
         <w:noProof/>
       </w:rPr>
-      <w:t>3</w:t>
+      <w:t>4</w:t>
     </w:r>
     <w:r>
       <w:fldChar w:fldCharType="end"/>
@@ -762,14 +807,27 @@
     <w:r>
       <w:t xml:space="preserve"> of </w:t>
     </w:r>
-    <w:fldSimple w:instr=" NUMPAGES  \* Arabic  \* MERGEFORMAT ">
-      <w:r>
-        <w:rPr>
-          <w:noProof/>
-        </w:rPr>
-        <w:t>3</w:t>
-      </w:r>
-    </w:fldSimple>
+    <w:r>
+      <w:fldChar w:fldCharType="begin"/>
+    </w:r>
+    <w:r>
+      <w:instrText xml:space="preserve"> NUMPAGES  \* Arabic  \* MERGEFORMAT </w:instrText>
+    </w:r>
+    <w:r>
+      <w:fldChar w:fldCharType="separate"/>
+    </w:r>
+    <w:r>
+      <w:rPr>
+        <w:noProof/>
+      </w:rPr>
+      <w:t>4</w:t>
+    </w:r>
+    <w:r>
+      <w:rPr>
+        <w:noProof/>
+      </w:rPr>
+      <w:fldChar w:fldCharType="end"/>
+    </w:r>
   </w:p>
 </w:ftr>
 </file>

</xml_diff>

<commit_message>
Adding final changes. Almost fixed the api call
</commit_message>
<xml_diff>
--- a/ATV_Tracking_Report.docx
+++ b/ATV_Tracking_Report.docx
@@ -19,8 +19,14 @@
       <w:pPr>
         <w:pStyle w:val="Title"/>
         <w:jc w:val="center"/>
-      </w:pPr>
-      <w:r>
+        <w:rPr>
+          <w:b/>
+        </w:rPr>
+      </w:pPr>
+      <w:r>
+        <w:rPr>
+          <w:b/>
+        </w:rPr>
         <w:t>Auckland Transport Vehicle Tracking</w:t>
       </w:r>
     </w:p>
@@ -221,7 +227,10 @@
         <w:t xml:space="preserve">the Auckland transport database and display them dynamically on </w:t>
       </w:r>
       <w:r>
-        <w:t>an interactive map</w:t>
+        <w:t xml:space="preserve">a live </w:t>
+      </w:r>
+      <w:r>
+        <w:t>interactive map</w:t>
       </w:r>
       <w:r>
         <w:t xml:space="preserve">. With the Auckland transport </w:t>
@@ -322,10 +331,13 @@
         <w:t>is</w:t>
       </w:r>
       <w:r>
-        <w:t xml:space="preserve"> an essential page used to process the use</w:t>
-      </w:r>
-      <w:r>
-        <w:t>rs route selection input and echo back to map.js the results containing the location and id of each bus on that route</w:t>
+        <w:t xml:space="preserve"> an essential page used to process the </w:t>
+      </w:r>
+      <w:r>
+        <w:t>users’</w:t>
+      </w:r>
+      <w:r>
+        <w:t xml:space="preserve"> route selection input and echo back to map.js the results containing the location and id of each bus on that route</w:t>
       </w:r>
       <w:r>
         <w:t xml:space="preserve">. It contains 1 main function processJSON takes in json formatted parameters and returns a decoded version of the bus information needed for the map markers. The </w:t>
@@ -544,10 +556,22 @@
         <w:t xml:space="preserve"> We were able to learn a lot from each other after eac</w:t>
       </w:r>
       <w:r>
-        <w:t>h bug we encountered and fixed. We feel the CSS came out very nicely</w:t>
-      </w:r>
-      <w:r>
-        <w:t xml:space="preserve"> and were happy </w:t>
+        <w:t>h bug we encountered and fixed. We feel the CSS came out nicely</w:t>
+      </w:r>
+      <w:r>
+        <w:t xml:space="preserve"> and </w:t>
+      </w:r>
+      <w:r>
+        <w:t>are</w:t>
+      </w:r>
+      <w:r>
+        <w:t xml:space="preserve"> happy</w:t>
+      </w:r>
+      <w:r>
+        <w:t xml:space="preserve"> with</w:t>
+      </w:r>
+      <w:r>
+        <w:t xml:space="preserve"> </w:t>
       </w:r>
       <w:r>
         <w:t>how the project came to be</w:t>
@@ -566,7 +590,15 @@
         <w:pStyle w:val="NoSpacing"/>
       </w:pPr>
       <w:r>
-        <w:t>Things that we as a team had most difficulty with was getting the APIcall to function correctly using j</w:t>
+        <w:t>Things that we as a team had most difficulty with was getting the API</w:t>
+      </w:r>
+      <w:r>
+        <w:t>C</w:t>
+      </w:r>
+      <w:bookmarkStart w:id="0" w:name="_GoBack"/>
+      <w:bookmarkEnd w:id="0"/>
+      <w:r>
+        <w:t>all to function correctly using j</w:t>
       </w:r>
       <w:r>
         <w:t>Q</w:t>
@@ -587,7 +619,13 @@
         <w:t xml:space="preserve">what </w:t>
       </w:r>
       <w:r>
-        <w:t xml:space="preserve">direction to take after getting the route names from the drop down menu. We were very indecisive and uncertain as how to approach actually getting the map markers of the vehicles on the map and this is where were </w:t>
+        <w:t>direction to take after getting the route names from the drop down menu. We were very indecisive and uncertain as how to approach actually getting the map markers of the vehicles on the map and this is where</w:t>
+      </w:r>
+      <w:r>
+        <w:t xml:space="preserve"> we</w:t>
+      </w:r>
+      <w:r>
+        <w:t xml:space="preserve"> were </w:t>
       </w:r>
       <w:r>
         <w:t>stuck</w:t>
@@ -634,35 +672,74 @@
         <w:t xml:space="preserve">difficulty of this project for us </w:t>
       </w:r>
       <w:r>
-        <w:t>the lack of knowledge of how the apiCall function worked</w:t>
-      </w:r>
-      <w:r>
-        <w:t xml:space="preserve">. Near the end of the </w:t>
-      </w:r>
-      <w:r>
-        <w:t xml:space="preserve">project we were rushed for time especially as </w:t>
-      </w:r>
-      <w:r>
-        <w:t xml:space="preserve">it was </w:t>
-      </w:r>
-      <w:r>
-        <w:t>the last week of UNI with everything else due</w:t>
-      </w:r>
-      <w:r>
-        <w:t xml:space="preserve"> at the same time</w:t>
+        <w:t xml:space="preserve">the </w:t>
+      </w:r>
+      <w:r>
+        <w:t>lack of knowledge of how the API</w:t>
+      </w:r>
+      <w:r>
+        <w:t>Call function worked</w:t>
+      </w:r>
+      <w:r>
+        <w:t>. Having more examples to call the API would have been beneficial for us n</w:t>
+      </w:r>
+      <w:r>
+        <w:t xml:space="preserve">ear the end of the </w:t>
+      </w:r>
+      <w:r>
+        <w:t xml:space="preserve">project </w:t>
+      </w:r>
+      <w:r>
+        <w:t xml:space="preserve">as </w:t>
+      </w:r>
+      <w:r>
+        <w:t xml:space="preserve">we were rushed for time </w:t>
+      </w:r>
+      <w:r>
+        <w:t>and got stuck when trying to understand what to do</w:t>
       </w:r>
       <w:r>
         <w:t>.</w:t>
       </w:r>
       <w:r>
-        <w:t xml:space="preserve"> Starting earlier and getting it touch with everyone sooner would h</w:t>
-      </w:r>
-      <w:r>
-        <w:t>ave been key in preventing this and provided us with more time to solve our issues and prevent the later frustration of the project.</w:t>
+        <w:t xml:space="preserve"> This used our precious time and caused stress within the group.</w:t>
       </w:r>
       <w:r>
         <w:t xml:space="preserve"> </w:t>
       </w:r>
+      <w:r>
+        <w:t>Seeing a tutor and asking for help earlier</w:t>
+      </w:r>
+      <w:r>
+        <w:t xml:space="preserve"> would have</w:t>
+      </w:r>
+      <w:r>
+        <w:t xml:space="preserve"> </w:t>
+      </w:r>
+      <w:r>
+        <w:t>solve</w:t>
+      </w:r>
+      <w:r>
+        <w:t>d</w:t>
+      </w:r>
+      <w:r>
+        <w:t xml:space="preserve"> our issues quicker</w:t>
+      </w:r>
+      <w:r>
+        <w:t xml:space="preserve"> </w:t>
+      </w:r>
+      <w:r>
+        <w:t xml:space="preserve">and </w:t>
+      </w:r>
+      <w:r>
+        <w:t>prevented</w:t>
+      </w:r>
+      <w:r>
+        <w:t xml:space="preserve"> the later frustration of the project.</w:t>
+      </w:r>
+      <w:r>
+        <w:t xml:space="preserve"> </w:t>
+      </w:r>
     </w:p>
     <w:p>
       <w:pPr>
@@ -674,7 +751,13 @@
         <w:pStyle w:val="NoSpacing"/>
       </w:pPr>
       <w:r>
-        <w:t>In hindsight, working on the project earlier would have been more beneficial compared to late at night. This is due to the majority of busses not being active later at night thus making testing and debugging of the map marker placements a bit difficult and inconsistent.</w:t>
+        <w:t>In hindsight, working on the project earlier</w:t>
+      </w:r>
+      <w:r>
+        <w:t xml:space="preserve"> in the day</w:t>
+      </w:r>
+      <w:r>
+        <w:t xml:space="preserve"> would have been more beneficial compared to late at night. This is due to the majority of busses not being active later at night thus making testing and debugging of the map marker placements a bit difficult and inconsistent.</w:t>
       </w:r>
     </w:p>
     <w:p>
@@ -702,20 +785,18 @@
     <w:p/>
     <w:p>
       <w:r>
-        <w:t xml:space="preserve">In the end, our GoBus transport app does not function correctly due to the difficulties we encountered with the apiCall. Instead of getting the results of all busses on a particular route instead we received all the current busses on the Auckland transport API. </w:t>
-      </w:r>
-      <w:bookmarkStart w:id="0" w:name="_GoBack"/>
-      <w:bookmarkEnd w:id="0"/>
-    </w:p>
-    <w:p/>
-    <w:p/>
-    <w:p/>
-    <w:p/>
-    <w:p/>
-    <w:p/>
-    <w:p/>
-    <w:p/>
-    <w:p/>
+        <w:t xml:space="preserve">In the end, our GoBus transport app does not </w:t>
+      </w:r>
+      <w:r>
+        <w:t xml:space="preserve">completely </w:t>
+      </w:r>
+      <w:r>
+        <w:t xml:space="preserve">function correctly due to the difficulties we encountered with the apiCall. </w:t>
+      </w:r>
+      <w:r>
+        <w:t>Only some routes and their respective busses were loaded correctly while others did not and crashed the map. Overall we good about what we were able to accomplish and learned a lot about website design (both front and back end) and how to work as a team to accomplish a big project.</w:t>
+      </w:r>
+    </w:p>
     <w:p/>
     <w:p>
       <w:pPr>
@@ -799,7 +880,7 @@
       <w:rPr>
         <w:noProof/>
       </w:rPr>
-      <w:t>4</w:t>
+      <w:t>2</w:t>
     </w:r>
     <w:r>
       <w:fldChar w:fldCharType="end"/>
@@ -807,27 +888,14 @@
     <w:r>
       <w:t xml:space="preserve"> of </w:t>
     </w:r>
-    <w:r>
-      <w:fldChar w:fldCharType="begin"/>
-    </w:r>
-    <w:r>
-      <w:instrText xml:space="preserve"> NUMPAGES  \* Arabic  \* MERGEFORMAT </w:instrText>
-    </w:r>
-    <w:r>
-      <w:fldChar w:fldCharType="separate"/>
-    </w:r>
-    <w:r>
-      <w:rPr>
-        <w:noProof/>
-      </w:rPr>
-      <w:t>4</w:t>
-    </w:r>
-    <w:r>
-      <w:rPr>
-        <w:noProof/>
-      </w:rPr>
-      <w:fldChar w:fldCharType="end"/>
-    </w:r>
+    <w:fldSimple w:instr=" NUMPAGES  \* Arabic  \* MERGEFORMAT ">
+      <w:r>
+        <w:rPr>
+          <w:noProof/>
+        </w:rPr>
+        <w:t>3</w:t>
+      </w:r>
+    </w:fldSimple>
   </w:p>
 </w:ftr>
 </file>

</xml_diff>

<commit_message>
This is the FINAL version of the report
</commit_message>
<xml_diff>
--- a/ATV_Tracking_Report.docx
+++ b/ATV_Tracking_Report.docx
@@ -65,20 +65,30 @@
           <w:szCs w:val="36"/>
         </w:rPr>
       </w:pPr>
+      <w:proofErr w:type="spellStart"/>
       <w:r>
         <w:rPr>
           <w:color w:val="000000" w:themeColor="text1"/>
           <w:sz w:val="32"/>
           <w:szCs w:val="36"/>
         </w:rPr>
-        <w:t>Chuan Law</w:t>
-      </w:r>
+        <w:t>Chuan</w:t>
+      </w:r>
+      <w:proofErr w:type="spellEnd"/>
       <w:r>
         <w:rPr>
           <w:color w:val="000000" w:themeColor="text1"/>
           <w:sz w:val="32"/>
           <w:szCs w:val="36"/>
         </w:rPr>
+        <w:t xml:space="preserve"> Law</w:t>
+      </w:r>
+      <w:r>
+        <w:rPr>
+          <w:color w:val="000000" w:themeColor="text1"/>
+          <w:sz w:val="32"/>
+          <w:szCs w:val="36"/>
+        </w:rPr>
         <w:t xml:space="preserve"> - </w:t>
       </w:r>
       <w:r>
@@ -126,7 +136,24 @@
           <w:szCs w:val="32"/>
         </w:rPr>
         <w:br/>
-        <w:t>Kyran Stagg</w:t>
+      </w:r>
+      <w:proofErr w:type="spellStart"/>
+      <w:r>
+        <w:rPr>
+          <w:color w:val="000000" w:themeColor="text1"/>
+          <w:sz w:val="32"/>
+          <w:szCs w:val="32"/>
+        </w:rPr>
+        <w:t>Kyran</w:t>
+      </w:r>
+      <w:proofErr w:type="spellEnd"/>
+      <w:r>
+        <w:rPr>
+          <w:color w:val="000000" w:themeColor="text1"/>
+          <w:sz w:val="32"/>
+          <w:szCs w:val="32"/>
+        </w:rPr>
+        <w:t xml:space="preserve"> Stagg</w:t>
       </w:r>
       <w:r>
         <w:rPr>
@@ -212,7 +239,13 @@
     <w:p/>
     <w:p>
       <w:r>
-        <w:t>Our website, GoBus Transport App, is a website that gets the location of a bus via the use of the the Auckland Transport API</w:t>
+        <w:t>Our website, GoBus Transport App, is a website that gets the location</w:t>
+      </w:r>
+      <w:r>
+        <w:t xml:space="preserve"> of a bus via the use of the</w:t>
+      </w:r>
+      <w:r>
+        <w:t xml:space="preserve"> Auckland Transport API</w:t>
       </w:r>
       <w:r>
         <w:t xml:space="preserve"> and displays it on a live map with the Google Map API</w:t>
@@ -284,7 +317,15 @@
         <w:t>A call to the JavaScript</w:t>
       </w:r>
       <w:r>
-        <w:t xml:space="preserve"> code map.js and the function initMap() is done next which initialises the google map using our google </w:t>
+        <w:t xml:space="preserve"> code map.js and the function </w:t>
+      </w:r>
+      <w:proofErr w:type="gramStart"/>
+      <w:r>
+        <w:t>initMap(</w:t>
+      </w:r>
+      <w:proofErr w:type="gramEnd"/>
+      <w:r>
+        <w:t xml:space="preserve">) is done next which initialises the google map using our google </w:t>
       </w:r>
       <w:r>
         <w:t>API</w:t>
@@ -301,7 +342,18 @@
     </w:p>
     <w:p>
       <w:r>
-        <w:t xml:space="preserve">Upon selection of a route name, the apiQuery in map.js is called which uses an AJAX request to send the user input to the vehicle_query.php page to be used in an SQL statement to locate all route_ids. Route_ids is used for the most important part of the app; the API call to find all the trips of busses on that particular route. JQuery </w:t>
+        <w:t xml:space="preserve">Upon selection of a route name, the apiQuery in </w:t>
+      </w:r>
+      <w:r>
+        <w:t>map.js</w:t>
+      </w:r>
+      <w:r>
+        <w:t xml:space="preserve"> is called which uses an AJAX request to send the user input to the vehicle_query.php page to be used in an SQL statement to locate all route_ids. Route_ids is used for the most important part o</w:t>
+      </w:r>
+      <w:bookmarkStart w:id="0" w:name="_GoBack"/>
+      <w:bookmarkEnd w:id="0"/>
+      <w:r>
+        <w:t xml:space="preserve">f the app; the API call to find all the trips of busses on that particular route. JQuery </w:t>
       </w:r>
       <w:r>
         <w:t>is used to decode the returned JSON</w:t>
@@ -312,15 +364,24 @@
     </w:p>
     <w:p>
       <w:r>
-        <w:t xml:space="preserve">In addition to the skeleton files used, our group created and made use of 2 extra .php </w:t>
-      </w:r>
-      <w:r>
-        <w:t>files:  database.php and behicle_query.php.</w:t>
-      </w:r>
-    </w:p>
-    <w:p>
-      <w:r>
-        <w:t>Database.php is the page we reference whenever a connection to the akl_transport database needs to be made. Upon being called, it makes a remote connection to the databse with params stored in our config.php file. The variable $conn is returned. This page also contains two helper functions used to populate the dropdown menu on the index page with route_short_names and one to return an array of strings containing all the trip_ids for a particular route selected.</w:t>
+        <w:t xml:space="preserve">In addition to the skeleton files used, our group </w:t>
+      </w:r>
+      <w:r>
+        <w:t>created and made use of two PHP files:  database.php and v</w:t>
+      </w:r>
+      <w:r>
+        <w:t>ehicle_query.php.</w:t>
+      </w:r>
+    </w:p>
+    <w:p>
+      <w:r>
+        <w:t>Database.php is the page we reference whenever a connection to the akl_transport database needs to be made. Upon being called, it makes a remote connection to the datab</w:t>
+      </w:r>
+      <w:r>
+        <w:t>ase with parameters</w:t>
+      </w:r>
+      <w:r>
+        <w:t xml:space="preserve"> stored in our config.php file. The variable $conn is returned. This page also contains two helper functions used to populate the dropdown menu on the index page with route_short_names and one to return an array of strings containing all the trip_ids for a particular route selected.</w:t>
       </w:r>
     </w:p>
     <w:p>
@@ -340,7 +401,16 @@
         <w:t xml:space="preserve"> route selection input and echo back to map.js the results containing the location and id of each bus on that route</w:t>
       </w:r>
       <w:r>
-        <w:t xml:space="preserve">. It contains 1 main function processJSON takes in json formatted parameters and returns a decoded version of the bus information needed for the map markers. The </w:t>
+        <w:t>. It contains one</w:t>
+      </w:r>
+      <w:r>
+        <w:t xml:space="preserve"> main fu</w:t>
+      </w:r>
+      <w:r>
+        <w:t>nction processJSON takes in JSON</w:t>
+      </w:r>
+      <w:r>
+        <w:t xml:space="preserve"> formatted parameters and returns a decoded version of the bus information needed for the map markers. The </w:t>
       </w:r>
       <w:r>
         <w:t xml:space="preserve">getTripsId and </w:t>
@@ -439,8 +509,13 @@
       <w:r>
         <w:t xml:space="preserve"> </w:t>
       </w:r>
-      <w:r>
-        <w:t xml:space="preserve">GitKraken was also instrumental in ensuring merge errors were handled correctly and each member was kept with the most up to date version of the program. </w:t>
+      <w:proofErr w:type="spellStart"/>
+      <w:r>
+        <w:t>GitKraken</w:t>
+      </w:r>
+      <w:proofErr w:type="spellEnd"/>
+      <w:r>
+        <w:t xml:space="preserve"> was also instrumental in ensuring merge errors were handled correctly and each member was kept with the most up to date version of the program. </w:t>
       </w:r>
       <w:r>
         <w:t xml:space="preserve">Most of the group work was done over a voice chatting service (Discord app) </w:t>
@@ -462,8 +537,13 @@
       </w:r>
     </w:p>
     <w:p>
-      <w:r>
-        <w:t>Chuan:</w:t>
+      <w:proofErr w:type="spellStart"/>
+      <w:r>
+        <w:t>Chuan</w:t>
+      </w:r>
+      <w:proofErr w:type="spellEnd"/>
+      <w:r>
+        <w:t>:</w:t>
       </w:r>
       <w:r>
         <w:t xml:space="preserve"> </w:t>
@@ -476,9 +556,11 @@
       </w:r>
     </w:p>
     <w:p>
+      <w:proofErr w:type="spellStart"/>
       <w:r>
         <w:t>Kyran</w:t>
       </w:r>
+      <w:proofErr w:type="spellEnd"/>
       <w:r>
         <w:t>:</w:t>
       </w:r>
@@ -595,8 +677,6 @@
       <w:r>
         <w:t>C</w:t>
       </w:r>
-      <w:bookmarkStart w:id="0" w:name="_GoBack"/>
-      <w:bookmarkEnd w:id="0"/>
       <w:r>
         <w:t>all to function correctly using j</w:t>
       </w:r>
@@ -880,7 +960,7 @@
       <w:rPr>
         <w:noProof/>
       </w:rPr>
-      <w:t>2</w:t>
+      <w:t>3</w:t>
     </w:r>
     <w:r>
       <w:fldChar w:fldCharType="end"/>
@@ -888,14 +968,27 @@
     <w:r>
       <w:t xml:space="preserve"> of </w:t>
     </w:r>
-    <w:fldSimple w:instr=" NUMPAGES  \* Arabic  \* MERGEFORMAT ">
-      <w:r>
-        <w:rPr>
-          <w:noProof/>
-        </w:rPr>
-        <w:t>3</w:t>
-      </w:r>
-    </w:fldSimple>
+    <w:r>
+      <w:fldChar w:fldCharType="begin"/>
+    </w:r>
+    <w:r>
+      <w:instrText xml:space="preserve"> NUMPAGES  \* Arabic  \* MERGEFORMAT </w:instrText>
+    </w:r>
+    <w:r>
+      <w:fldChar w:fldCharType="separate"/>
+    </w:r>
+    <w:r>
+      <w:rPr>
+        <w:noProof/>
+      </w:rPr>
+      <w:t>3</w:t>
+    </w:r>
+    <w:r>
+      <w:rPr>
+        <w:noProof/>
+      </w:rPr>
+      <w:fldChar w:fldCharType="end"/>
+    </w:r>
   </w:p>
 </w:ftr>
 </file>

</xml_diff>

<commit_message>
FINAL FINAL version of report xD
</commit_message>
<xml_diff>
--- a/ATV_Tracking_Report.docx
+++ b/ATV_Tracking_Report.docx
@@ -348,536 +348,531 @@
         <w:t>map.js</w:t>
       </w:r>
       <w:r>
-        <w:t xml:space="preserve"> is called which uses an AJAX request to send the user input to the vehicle_query.php page to be used in an SQL statement to locate all route_ids. Route_ids is used for the most important part o</w:t>
+        <w:t xml:space="preserve"> is called which uses an AJAX request to send the user input to the vehicle_query.php page to be used in an SQL statement to locate all route_ids. Route_ids is used for the most important part of the app; the API call to find all the trips of busses on that particular route. JQuery </w:t>
+      </w:r>
+      <w:r>
+        <w:t>is used to decode the returned JSON</w:t>
+      </w:r>
+      <w:r>
+        <w:t xml:space="preserve"> result from API call and create the array of each buses locations on that route. Finally, the array is returned to the map.js page and used to populate the map with map markers of the bus locations.</w:t>
+      </w:r>
+    </w:p>
+    <w:p>
+      <w:r>
+        <w:t xml:space="preserve">In addition to the skeleton files used, our group </w:t>
+      </w:r>
+      <w:r>
+        <w:t>created and made use of two PHP files:  database.php and v</w:t>
+      </w:r>
+      <w:r>
+        <w:t>ehicle_query.php.</w:t>
+      </w:r>
+    </w:p>
+    <w:p>
+      <w:r>
+        <w:t>Database.php is the page we reference whenever a connection to the akl_transport database needs to be made. Upon being called, it makes a remote connection to the datab</w:t>
+      </w:r>
+      <w:r>
+        <w:t>ase with parameters</w:t>
+      </w:r>
+      <w:r>
+        <w:t xml:space="preserve"> stored in our config.php file. The variable $conn is returned. This page also contains two helper functions used to populate the dropdown menu on the index page with route_short_names and one to return an array of strings containing all the trip_ids for a particular route selected.</w:t>
+      </w:r>
+    </w:p>
+    <w:p>
+      <w:r>
+        <w:t xml:space="preserve">Vehicle_query.php </w:t>
+      </w:r>
+      <w:r>
+        <w:t>is</w:t>
+      </w:r>
+      <w:r>
+        <w:t xml:space="preserve"> an essential page used to process the </w:t>
+      </w:r>
+      <w:r>
+        <w:t>users’</w:t>
+      </w:r>
+      <w:r>
+        <w:t xml:space="preserve"> route selection input and echo back to map.js the results containing the location and id of each bus on that route</w:t>
+      </w:r>
+      <w:r>
+        <w:t>. It contains one</w:t>
+      </w:r>
+      <w:r>
+        <w:t xml:space="preserve"> main fu</w:t>
+      </w:r>
+      <w:r>
+        <w:t>nction processJSON takes in JSON</w:t>
+      </w:r>
+      <w:r>
+        <w:t xml:space="preserve"> formatted parameters and returns a decoded version of the bus information needed for the map markers. The </w:t>
+      </w:r>
+      <w:r>
+        <w:t xml:space="preserve">getTripsId and </w:t>
+      </w:r>
+      <w:r>
+        <w:t>apiCall function</w:t>
+      </w:r>
+      <w:r>
+        <w:t>s are</w:t>
+      </w:r>
+      <w:r>
+        <w:t xml:space="preserve"> called from this page</w:t>
+      </w:r>
+      <w:r>
+        <w:t xml:space="preserve"> and are used to generate the required output for the map markers.</w:t>
+      </w:r>
+    </w:p>
+    <w:p>
+      <w:pPr>
+        <w:pStyle w:val="Heading1"/>
+        <w:jc w:val="center"/>
+        <w:rPr>
+          <w:b/>
+          <w:color w:val="auto"/>
+        </w:rPr>
+      </w:pPr>
+      <w:r>
+        <w:rPr>
+          <w:b/>
+          <w:color w:val="auto"/>
+        </w:rPr>
+        <w:t>Teamwork</w:t>
+      </w:r>
+    </w:p>
+    <w:p/>
+    <w:p>
+      <w:r>
+        <w:t>Our group in</w:t>
+      </w:r>
+      <w:r>
+        <w:t>itially had 4 members but after contacting our 4</w:t>
+      </w:r>
+      <w:r>
+        <w:rPr>
+          <w:vertAlign w:val="superscript"/>
+        </w:rPr>
+        <w:t>th</w:t>
+      </w:r>
+      <w:r>
+        <w:t xml:space="preserve"> member and </w:t>
+      </w:r>
+      <w:r>
+        <w:t>adding him</w:t>
+      </w:r>
+      <w:r>
+        <w:t xml:space="preserve"> to the team repository</w:t>
+      </w:r>
+      <w:r>
+        <w:t xml:space="preserve"> he failed to contact us in anyway and eventually </w:t>
+      </w:r>
+      <w:r>
+        <w:t>dropped</w:t>
+      </w:r>
+      <w:r>
+        <w:t xml:space="preserve"> the course. </w:t>
+      </w:r>
+      <w:r>
+        <w:t xml:space="preserve">This hindered our teamwork </w:t>
+      </w:r>
+      <w:r>
+        <w:t>as a whole</w:t>
+      </w:r>
+      <w:r>
+        <w:t xml:space="preserve"> as we had an increase in workload to delegate</w:t>
+      </w:r>
+      <w:r>
+        <w:t xml:space="preserve"> to the remaining </w:t>
+      </w:r>
+      <w:r>
+        <w:t>members</w:t>
+      </w:r>
+      <w:r>
+        <w:t>.</w:t>
+      </w:r>
+    </w:p>
+    <w:p>
+      <w:r>
+        <w:t xml:space="preserve">The group project was stored online in a private repository on GitHub.com and this was the primary means of how code was shared between </w:t>
+      </w:r>
+      <w:r>
+        <w:t>group members</w:t>
+      </w:r>
+      <w:r>
+        <w:t>.</w:t>
+      </w:r>
+      <w:r>
+        <w:t xml:space="preserve"> </w:t>
+      </w:r>
+      <w:proofErr w:type="spellStart"/>
+      <w:r>
+        <w:t>GitKraken</w:t>
+      </w:r>
+      <w:proofErr w:type="spellEnd"/>
+      <w:r>
+        <w:t xml:space="preserve"> was also instrumental in ensuring merge errors were handled correctly and each member was kept with the most up to date version of the program. </w:t>
+      </w:r>
+      <w:r>
+        <w:t xml:space="preserve">Most of the group work was done over a voice chatting service (Discord app) </w:t>
+      </w:r>
+      <w:r>
+        <w:lastRenderedPageBreak/>
+        <w:t>where the 3 of us were able to talk and update each other on the changes and discoveries we made. We had a few meetups at the university labs to work side-by side when our schedules lined up.</w:t>
+      </w:r>
+    </w:p>
+    <w:p>
+      <w:r>
+        <w:t xml:space="preserve">Tasks were </w:t>
+      </w:r>
+      <w:r>
+        <w:t>delegated</w:t>
+      </w:r>
+      <w:r>
+        <w:t xml:space="preserve"> as follows:</w:t>
+      </w:r>
+    </w:p>
+    <w:p>
+      <w:proofErr w:type="spellStart"/>
+      <w:r>
+        <w:t>Chuan</w:t>
+      </w:r>
+      <w:proofErr w:type="spellEnd"/>
+      <w:r>
+        <w:t>:</w:t>
+      </w:r>
+      <w:r>
+        <w:t xml:space="preserve"> </w:t>
+      </w:r>
+      <w:r>
+        <w:t>Calls to the Auckland transport API, SQL query statements and functions.</w:t>
+      </w:r>
+      <w:r>
+        <w:t xml:space="preserve"> Report writing.</w:t>
+      </w:r>
+    </w:p>
+    <w:p>
+      <w:proofErr w:type="spellStart"/>
+      <w:r>
+        <w:t>Kyran</w:t>
+      </w:r>
+      <w:proofErr w:type="spellEnd"/>
+      <w:r>
+        <w:t>:</w:t>
+      </w:r>
+      <w:r>
+        <w:t xml:space="preserve"> AJAX and XML requests, sending of data between the website (client and server side). Google map </w:t>
+      </w:r>
+      <w:r>
+        <w:t>makers</w:t>
+      </w:r>
+      <w:r>
+        <w:t xml:space="preserve"> and general features of the map.</w:t>
+      </w:r>
+    </w:p>
+    <w:p>
+      <w:r>
+        <w:t>Bryan</w:t>
+      </w:r>
+      <w:r>
+        <w:t>:</w:t>
+      </w:r>
+      <w:r>
+        <w:t xml:space="preserve"> CSS,</w:t>
+      </w:r>
+      <w:r>
+        <w:t xml:space="preserve"> SQL,</w:t>
+      </w:r>
+      <w:r>
+        <w:t xml:space="preserve"> documentation, comments and readability of code</w:t>
+      </w:r>
+      <w:r>
+        <w:t>. Report writing.</w:t>
+      </w:r>
+    </w:p>
+    <w:p>
+      <w:pPr>
+        <w:pStyle w:val="Heading1"/>
+        <w:jc w:val="center"/>
+        <w:rPr>
+          <w:b/>
+          <w:color w:val="auto"/>
+        </w:rPr>
+      </w:pPr>
+      <w:r>
+        <w:rPr>
+          <w:b/>
+          <w:color w:val="auto"/>
+        </w:rPr>
+        <w:t>The good and the bad</w:t>
+      </w:r>
+      <w:r>
+        <w:rPr>
+          <w:b/>
+          <w:color w:val="auto"/>
+        </w:rPr>
+        <w:br/>
+      </w:r>
+    </w:p>
+    <w:p>
+      <w:pPr>
+        <w:pStyle w:val="NoSpacing"/>
+      </w:pPr>
+      <w:r>
+        <w:t xml:space="preserve">Communication within the team </w:t>
+      </w:r>
+      <w:r>
+        <w:t>was strong</w:t>
+      </w:r>
+      <w:r>
+        <w:t xml:space="preserve"> as we worked together </w:t>
+      </w:r>
+      <w:r>
+        <w:t xml:space="preserve">well and </w:t>
+      </w:r>
+      <w:r>
+        <w:t>methodically</w:t>
+      </w:r>
+      <w:r>
+        <w:t xml:space="preserve"> on most days.</w:t>
+      </w:r>
+      <w:r>
+        <w:t xml:space="preserve"> We were able to learn a lot from each other after eac</w:t>
+      </w:r>
+      <w:r>
+        <w:t>h bug we encountered and fixed. We feel the CSS came out nicely</w:t>
+      </w:r>
+      <w:r>
+        <w:t xml:space="preserve"> and </w:t>
+      </w:r>
+      <w:r>
+        <w:t>are</w:t>
+      </w:r>
+      <w:r>
+        <w:t xml:space="preserve"> happy</w:t>
+      </w:r>
+      <w:r>
+        <w:t xml:space="preserve"> with</w:t>
+      </w:r>
+      <w:r>
+        <w:t xml:space="preserve"> </w:t>
+      </w:r>
+      <w:r>
+        <w:t>how the project came to be</w:t>
+      </w:r>
+      <w:r>
+        <w:t>.</w:t>
+      </w:r>
+    </w:p>
+    <w:p>
+      <w:pPr>
+        <w:pStyle w:val="NoSpacing"/>
+      </w:pPr>
+    </w:p>
+    <w:p>
+      <w:pPr>
+        <w:pStyle w:val="NoSpacing"/>
+      </w:pPr>
+      <w:r>
+        <w:t>Things that we as a team had most difficulty with was getting the API</w:t>
+      </w:r>
+      <w:r>
+        <w:t>C</w:t>
+      </w:r>
+      <w:r>
+        <w:t>all to function correctly using j</w:t>
+      </w:r>
+      <w:r>
+        <w:t>Q</w:t>
+      </w:r>
+      <w:r>
+        <w:t>uery. We spent a lot of time trying to figure out the best way to approach this and used a lot of our limited time in our tight schedules which led to stress near the end of the project.</w:t>
+      </w:r>
+      <w:r>
+        <w:t xml:space="preserve"> Another </w:t>
+      </w:r>
+      <w:r>
+        <w:t>difficult</w:t>
+      </w:r>
+      <w:r>
+        <w:t xml:space="preserve"> point during development was </w:t>
+      </w:r>
+      <w:r>
+        <w:t xml:space="preserve">what </w:t>
+      </w:r>
+      <w:r>
+        <w:t xml:space="preserve">direction to take after getting the route names from </w:t>
+      </w:r>
+      <w:r>
+        <w:t>the drop down menu. We were indecisive and uncertain in generating the map makers of vehicles on the map. This ended up taking a few extra days.</w:t>
+      </w:r>
+    </w:p>
+    <w:p>
+      <w:pPr>
+        <w:pStyle w:val="Heading1"/>
+        <w:jc w:val="center"/>
+        <w:rPr>
+          <w:b/>
+          <w:color w:val="auto"/>
+        </w:rPr>
+      </w:pPr>
+      <w:r>
+        <w:rPr>
+          <w:b/>
+          <w:color w:val="auto"/>
+        </w:rPr>
+        <w:t>Improvements</w:t>
+      </w:r>
+      <w:r>
+        <w:rPr>
+          <w:b/>
+          <w:color w:val="auto"/>
+        </w:rPr>
+        <w:br/>
+      </w:r>
+    </w:p>
+    <w:p>
+      <w:pPr>
+        <w:pStyle w:val="NoSpacing"/>
+      </w:pPr>
+      <w:r>
+        <w:t xml:space="preserve">A major </w:t>
+      </w:r>
+      <w:r>
+        <w:t xml:space="preserve">cause of </w:t>
+      </w:r>
+      <w:r>
+        <w:t xml:space="preserve">difficulty of this project for us </w:t>
+      </w:r>
+      <w:r>
+        <w:t xml:space="preserve">the </w:t>
+      </w:r>
+      <w:r>
+        <w:t>lack of knowledge of how the API</w:t>
+      </w:r>
+      <w:r>
+        <w:t>Call function worked</w:t>
+      </w:r>
+      <w:r>
+        <w:t>. Having more examples to call the API would have been beneficial for us n</w:t>
+      </w:r>
+      <w:r>
+        <w:t xml:space="preserve">ear the end of the </w:t>
+      </w:r>
+      <w:r>
+        <w:t xml:space="preserve">project </w:t>
+      </w:r>
+      <w:r>
+        <w:t xml:space="preserve">as </w:t>
+      </w:r>
+      <w:r>
+        <w:t xml:space="preserve">we were rushed for time </w:t>
+      </w:r>
+      <w:r>
+        <w:t>and got stuck when trying to understand what to do</w:t>
+      </w:r>
+      <w:r>
+        <w:t>.</w:t>
+      </w:r>
+      <w:r>
+        <w:t xml:space="preserve"> This used our precious time and caused stress within the group.</w:t>
+      </w:r>
+      <w:r>
+        <w:t xml:space="preserve"> </w:t>
+      </w:r>
+      <w:r>
+        <w:t>Seeing a tutor and asking for help earlier</w:t>
+      </w:r>
+      <w:r>
+        <w:t xml:space="preserve"> would have</w:t>
+      </w:r>
+      <w:r>
+        <w:t xml:space="preserve"> </w:t>
+      </w:r>
+      <w:r>
+        <w:t>solve</w:t>
+      </w:r>
+      <w:r>
+        <w:t>d</w:t>
+      </w:r>
+      <w:r>
+        <w:t xml:space="preserve"> our issues quicker</w:t>
+      </w:r>
+      <w:r>
+        <w:t xml:space="preserve"> </w:t>
+      </w:r>
+      <w:r>
+        <w:t xml:space="preserve">and </w:t>
+      </w:r>
+      <w:r>
+        <w:t>prevented</w:t>
+      </w:r>
+      <w:r>
+        <w:t xml:space="preserve"> the later frustration of the project.</w:t>
+      </w:r>
+      <w:r>
+        <w:t xml:space="preserve"> </w:t>
+      </w:r>
+    </w:p>
+    <w:p>
+      <w:pPr>
+        <w:pStyle w:val="NoSpacing"/>
+      </w:pPr>
+    </w:p>
+    <w:p>
+      <w:pPr>
+        <w:pStyle w:val="NoSpacing"/>
+      </w:pPr>
+      <w:r>
+        <w:t>In hindsight, working on the project earlier</w:t>
+      </w:r>
+      <w:r>
+        <w:t xml:space="preserve"> in the day</w:t>
+      </w:r>
+      <w:r>
+        <w:t xml:space="preserve"> would have been more beneficial compared to late at night. This is due to the majority of busses not being active later at night thus making testing and debugging of the map marker placements a bit difficult and inconsistent.</w:t>
+      </w:r>
+    </w:p>
+    <w:p>
+      <w:pPr>
+        <w:pStyle w:val="NoSpacing"/>
+      </w:pPr>
+    </w:p>
+    <w:p>
+      <w:pPr>
+        <w:pStyle w:val="Heading1"/>
+        <w:jc w:val="center"/>
+        <w:rPr>
+          <w:b/>
+          <w:color w:val="auto"/>
+        </w:rPr>
+      </w:pPr>
+      <w:r>
+        <w:rPr>
+          <w:b/>
+          <w:color w:val="auto"/>
+        </w:rPr>
+        <w:t>Final reflections</w:t>
+      </w:r>
+    </w:p>
+    <w:p/>
+    <w:p>
+      <w:r>
+        <w:t xml:space="preserve">By the final day, we managed to get our </w:t>
+      </w:r>
+      <w:proofErr w:type="spellStart"/>
+      <w:r>
+        <w:t>GoBus</w:t>
+      </w:r>
+      <w:proofErr w:type="spellEnd"/>
+      <w:r>
+        <w:t xml:space="preserve"> transport app working. We encountered a problem in the map.js file where the map was not loading when there were no buses on the route. Luckily, the fix was found on the last day of work. </w:t>
+      </w:r>
+      <w:r>
+        <w:t>Overall we are proud about what we were able to accomplish and learned a lot about website design (both front and back end) and how to work as a team to accomplish a big project.</w:t>
       </w:r>
       <w:bookmarkStart w:id="0" w:name="_GoBack"/>
       <w:bookmarkEnd w:id="0"/>
-      <w:r>
-        <w:t xml:space="preserve">f the app; the API call to find all the trips of busses on that particular route. JQuery </w:t>
-      </w:r>
-      <w:r>
-        <w:t>is used to decode the returned JSON</w:t>
-      </w:r>
-      <w:r>
-        <w:t xml:space="preserve"> result from API call and create the array of each buses locations on that route. Finally, the array is returned to the map.js page and used to populate the map with map markers of the bus locations.</w:t>
-      </w:r>
-    </w:p>
-    <w:p>
-      <w:r>
-        <w:t xml:space="preserve">In addition to the skeleton files used, our group </w:t>
-      </w:r>
-      <w:r>
-        <w:t>created and made use of two PHP files:  database.php and v</w:t>
-      </w:r>
-      <w:r>
-        <w:t>ehicle_query.php.</w:t>
-      </w:r>
-    </w:p>
-    <w:p>
-      <w:r>
-        <w:t>Database.php is the page we reference whenever a connection to the akl_transport database needs to be made. Upon being called, it makes a remote connection to the datab</w:t>
-      </w:r>
-      <w:r>
-        <w:t>ase with parameters</w:t>
-      </w:r>
-      <w:r>
-        <w:t xml:space="preserve"> stored in our config.php file. The variable $conn is returned. This page also contains two helper functions used to populate the dropdown menu on the index page with route_short_names and one to return an array of strings containing all the trip_ids for a particular route selected.</w:t>
-      </w:r>
-    </w:p>
-    <w:p>
-      <w:r>
-        <w:t xml:space="preserve">Vehicle_query.php </w:t>
-      </w:r>
-      <w:r>
-        <w:t>is</w:t>
-      </w:r>
-      <w:r>
-        <w:t xml:space="preserve"> an essential page used to process the </w:t>
-      </w:r>
-      <w:r>
-        <w:t>users’</w:t>
-      </w:r>
-      <w:r>
-        <w:t xml:space="preserve"> route selection input and echo back to map.js the results containing the location and id of each bus on that route</w:t>
-      </w:r>
-      <w:r>
-        <w:t>. It contains one</w:t>
-      </w:r>
-      <w:r>
-        <w:t xml:space="preserve"> main fu</w:t>
-      </w:r>
-      <w:r>
-        <w:t>nction processJSON takes in JSON</w:t>
-      </w:r>
-      <w:r>
-        <w:t xml:space="preserve"> formatted parameters and returns a decoded version of the bus information needed for the map markers. The </w:t>
-      </w:r>
-      <w:r>
-        <w:t xml:space="preserve">getTripsId and </w:t>
-      </w:r>
-      <w:r>
-        <w:t>apiCall function</w:t>
-      </w:r>
-      <w:r>
-        <w:t>s are</w:t>
-      </w:r>
-      <w:r>
-        <w:t xml:space="preserve"> called from this page</w:t>
-      </w:r>
-      <w:r>
-        <w:t xml:space="preserve"> and are used to generate the required output for the map markers.</w:t>
-      </w:r>
-    </w:p>
-    <w:p>
-      <w:pPr>
-        <w:pStyle w:val="Heading1"/>
-        <w:jc w:val="center"/>
-        <w:rPr>
-          <w:b/>
-          <w:color w:val="auto"/>
-        </w:rPr>
-      </w:pPr>
-      <w:r>
-        <w:rPr>
-          <w:b/>
-          <w:color w:val="auto"/>
-        </w:rPr>
-        <w:t>Teamwork</w:t>
-      </w:r>
-    </w:p>
-    <w:p/>
-    <w:p>
-      <w:r>
-        <w:t>Our group in</w:t>
-      </w:r>
-      <w:r>
-        <w:t>itially had 4 members but after contacting our 4</w:t>
-      </w:r>
-      <w:r>
-        <w:rPr>
-          <w:vertAlign w:val="superscript"/>
-        </w:rPr>
-        <w:t>th</w:t>
-      </w:r>
-      <w:r>
-        <w:t xml:space="preserve"> member and </w:t>
-      </w:r>
-      <w:r>
-        <w:t>adding him</w:t>
-      </w:r>
-      <w:r>
-        <w:t xml:space="preserve"> to the team repository</w:t>
-      </w:r>
-      <w:r>
-        <w:t xml:space="preserve"> he failed to contact us in anyway and eventually </w:t>
-      </w:r>
-      <w:r>
-        <w:t>dropped</w:t>
-      </w:r>
-      <w:r>
-        <w:t xml:space="preserve"> the course. </w:t>
-      </w:r>
-      <w:r>
-        <w:t xml:space="preserve">This hindered our teamwork </w:t>
-      </w:r>
-      <w:r>
-        <w:t>as a whole</w:t>
-      </w:r>
-      <w:r>
-        <w:t xml:space="preserve"> as we had an increase in workload to delegate</w:t>
-      </w:r>
-      <w:r>
-        <w:t xml:space="preserve"> to the remaining </w:t>
-      </w:r>
-      <w:r>
-        <w:t>members</w:t>
-      </w:r>
-      <w:r>
-        <w:t>.</w:t>
-      </w:r>
-    </w:p>
-    <w:p>
-      <w:r>
-        <w:t xml:space="preserve">The group project was stored online in a private repository on GitHub.com and this was the primary means of how code was shared between </w:t>
-      </w:r>
-      <w:r>
-        <w:t>group members</w:t>
-      </w:r>
-      <w:r>
-        <w:t>.</w:t>
-      </w:r>
-      <w:r>
-        <w:t xml:space="preserve"> </w:t>
-      </w:r>
-      <w:proofErr w:type="spellStart"/>
-      <w:r>
-        <w:t>GitKraken</w:t>
-      </w:r>
-      <w:proofErr w:type="spellEnd"/>
-      <w:r>
-        <w:t xml:space="preserve"> was also instrumental in ensuring merge errors were handled correctly and each member was kept with the most up to date version of the program. </w:t>
-      </w:r>
-      <w:r>
-        <w:t xml:space="preserve">Most of the group work was done over a voice chatting service (Discord app) </w:t>
-      </w:r>
-      <w:r>
-        <w:lastRenderedPageBreak/>
-        <w:t>where the 3 of us were able to talk and update each other on the changes and discoveries we made. We had a few meetups at the university labs to work side-by side when our schedules lined up.</w:t>
-      </w:r>
-    </w:p>
-    <w:p>
-      <w:r>
-        <w:t xml:space="preserve">Tasks were </w:t>
-      </w:r>
-      <w:r>
-        <w:t>delegated</w:t>
-      </w:r>
-      <w:r>
-        <w:t xml:space="preserve"> as follows:</w:t>
-      </w:r>
-    </w:p>
-    <w:p>
-      <w:proofErr w:type="spellStart"/>
-      <w:r>
-        <w:t>Chuan</w:t>
-      </w:r>
-      <w:proofErr w:type="spellEnd"/>
-      <w:r>
-        <w:t>:</w:t>
-      </w:r>
-      <w:r>
-        <w:t xml:space="preserve"> </w:t>
-      </w:r>
-      <w:r>
-        <w:t>Calls to the Auckland transport API, SQL query statements and functions.</w:t>
-      </w:r>
-      <w:r>
-        <w:t xml:space="preserve"> Report writing.</w:t>
-      </w:r>
-    </w:p>
-    <w:p>
-      <w:proofErr w:type="spellStart"/>
-      <w:r>
-        <w:t>Kyran</w:t>
-      </w:r>
-      <w:proofErr w:type="spellEnd"/>
-      <w:r>
-        <w:t>:</w:t>
-      </w:r>
-      <w:r>
-        <w:t xml:space="preserve"> AJAX and XML requests, sending of data between the website (client and server side). Google map </w:t>
-      </w:r>
-      <w:r>
-        <w:t>makers</w:t>
-      </w:r>
-      <w:r>
-        <w:t xml:space="preserve"> and general features of the map.</w:t>
-      </w:r>
-    </w:p>
-    <w:p>
-      <w:r>
-        <w:t>Bryan</w:t>
-      </w:r>
-      <w:r>
-        <w:t>:</w:t>
-      </w:r>
-      <w:r>
-        <w:t xml:space="preserve"> CSS, documentation, comments and readability of code</w:t>
-      </w:r>
-      <w:r>
-        <w:t>. Report writing.</w:t>
-      </w:r>
-    </w:p>
-    <w:p>
-      <w:pPr>
-        <w:pStyle w:val="Heading1"/>
-        <w:jc w:val="center"/>
-        <w:rPr>
-          <w:b/>
-          <w:color w:val="auto"/>
-        </w:rPr>
-      </w:pPr>
-      <w:r>
-        <w:rPr>
-          <w:b/>
-          <w:color w:val="auto"/>
-        </w:rPr>
-        <w:t>The good and the bad</w:t>
-      </w:r>
-      <w:r>
-        <w:rPr>
-          <w:b/>
-          <w:color w:val="auto"/>
-        </w:rPr>
-        <w:br/>
-      </w:r>
-    </w:p>
-    <w:p>
-      <w:pPr>
-        <w:pStyle w:val="NoSpacing"/>
-      </w:pPr>
-      <w:r>
-        <w:t xml:space="preserve">Communication within the team </w:t>
-      </w:r>
-      <w:r>
-        <w:t>was strong</w:t>
-      </w:r>
-      <w:r>
-        <w:t xml:space="preserve"> as we worked together </w:t>
-      </w:r>
-      <w:r>
-        <w:t xml:space="preserve">well and </w:t>
-      </w:r>
-      <w:r>
-        <w:t>methodically</w:t>
-      </w:r>
-      <w:r>
-        <w:t xml:space="preserve"> on most days.</w:t>
-      </w:r>
-      <w:r>
-        <w:t xml:space="preserve"> We were able to learn a lot from each other after eac</w:t>
-      </w:r>
-      <w:r>
-        <w:t>h bug we encountered and fixed. We feel the CSS came out nicely</w:t>
-      </w:r>
-      <w:r>
-        <w:t xml:space="preserve"> and </w:t>
-      </w:r>
-      <w:r>
-        <w:t>are</w:t>
-      </w:r>
-      <w:r>
-        <w:t xml:space="preserve"> happy</w:t>
-      </w:r>
-      <w:r>
-        <w:t xml:space="preserve"> with</w:t>
-      </w:r>
-      <w:r>
-        <w:t xml:space="preserve"> </w:t>
-      </w:r>
-      <w:r>
-        <w:t>how the project came to be</w:t>
-      </w:r>
-      <w:r>
-        <w:t>.</w:t>
-      </w:r>
-    </w:p>
-    <w:p>
-      <w:pPr>
-        <w:pStyle w:val="NoSpacing"/>
-      </w:pPr>
-    </w:p>
-    <w:p>
-      <w:pPr>
-        <w:pStyle w:val="NoSpacing"/>
-      </w:pPr>
-      <w:r>
-        <w:t>Things that we as a team had most difficulty with was getting the API</w:t>
-      </w:r>
-      <w:r>
-        <w:t>C</w:t>
-      </w:r>
-      <w:r>
-        <w:t>all to function correctly using j</w:t>
-      </w:r>
-      <w:r>
-        <w:t>Q</w:t>
-      </w:r>
-      <w:r>
-        <w:t>uery. We spent a lot of time trying to figure out the best way to approach this and used a lot of our limited time in our tight schedules which led to stress near the end of the project.</w:t>
-      </w:r>
-      <w:r>
-        <w:t xml:space="preserve"> Another </w:t>
-      </w:r>
-      <w:r>
-        <w:t>difficult</w:t>
-      </w:r>
-      <w:r>
-        <w:t xml:space="preserve"> point during development was </w:t>
-      </w:r>
-      <w:r>
-        <w:t xml:space="preserve">what </w:t>
-      </w:r>
-      <w:r>
-        <w:t>direction to take after getting the route names from the drop down menu. We were very indecisive and uncertain as how to approach actually getting the map markers of the vehicles on the map and this is where</w:t>
-      </w:r>
-      <w:r>
-        <w:t xml:space="preserve"> we</w:t>
-      </w:r>
-      <w:r>
-        <w:t xml:space="preserve"> were </w:t>
-      </w:r>
-      <w:r>
-        <w:t>stuck</w:t>
-      </w:r>
-      <w:r>
-        <w:t xml:space="preserve"> for a few days.</w:t>
-      </w:r>
-    </w:p>
-    <w:p>
-      <w:pPr>
-        <w:pStyle w:val="Heading1"/>
-        <w:jc w:val="center"/>
-        <w:rPr>
-          <w:b/>
-          <w:color w:val="auto"/>
-        </w:rPr>
-      </w:pPr>
-      <w:r>
-        <w:rPr>
-          <w:b/>
-          <w:color w:val="auto"/>
-        </w:rPr>
-        <w:t>Improvements</w:t>
-      </w:r>
-      <w:r>
-        <w:rPr>
-          <w:b/>
-          <w:color w:val="auto"/>
-        </w:rPr>
-        <w:br/>
-      </w:r>
-    </w:p>
-    <w:p>
-      <w:pPr>
-        <w:pStyle w:val="NoSpacing"/>
-      </w:pPr>
-      <w:r>
-        <w:t xml:space="preserve">A major </w:t>
-      </w:r>
-      <w:r>
-        <w:t xml:space="preserve">cause of </w:t>
-      </w:r>
-      <w:r>
-        <w:t xml:space="preserve">difficulty of this project for us </w:t>
-      </w:r>
-      <w:r>
-        <w:t xml:space="preserve">the </w:t>
-      </w:r>
-      <w:r>
-        <w:t>lack of knowledge of how the API</w:t>
-      </w:r>
-      <w:r>
-        <w:t>Call function worked</w:t>
-      </w:r>
-      <w:r>
-        <w:t>. Having more examples to call the API would have been beneficial for us n</w:t>
-      </w:r>
-      <w:r>
-        <w:t xml:space="preserve">ear the end of the </w:t>
-      </w:r>
-      <w:r>
-        <w:t xml:space="preserve">project </w:t>
-      </w:r>
-      <w:r>
-        <w:t xml:space="preserve">as </w:t>
-      </w:r>
-      <w:r>
-        <w:t xml:space="preserve">we were rushed for time </w:t>
-      </w:r>
-      <w:r>
-        <w:t>and got stuck when trying to understand what to do</w:t>
-      </w:r>
-      <w:r>
-        <w:t>.</w:t>
-      </w:r>
-      <w:r>
-        <w:t xml:space="preserve"> This used our precious time and caused stress within the group.</w:t>
-      </w:r>
-      <w:r>
-        <w:t xml:space="preserve"> </w:t>
-      </w:r>
-      <w:r>
-        <w:t>Seeing a tutor and asking for help earlier</w:t>
-      </w:r>
-      <w:r>
-        <w:t xml:space="preserve"> would have</w:t>
-      </w:r>
-      <w:r>
-        <w:t xml:space="preserve"> </w:t>
-      </w:r>
-      <w:r>
-        <w:t>solve</w:t>
-      </w:r>
-      <w:r>
-        <w:t>d</w:t>
-      </w:r>
-      <w:r>
-        <w:t xml:space="preserve"> our issues quicker</w:t>
-      </w:r>
-      <w:r>
-        <w:t xml:space="preserve"> </w:t>
-      </w:r>
-      <w:r>
-        <w:t xml:space="preserve">and </w:t>
-      </w:r>
-      <w:r>
-        <w:t>prevented</w:t>
-      </w:r>
-      <w:r>
-        <w:t xml:space="preserve"> the later frustration of the project.</w:t>
-      </w:r>
-      <w:r>
-        <w:t xml:space="preserve"> </w:t>
-      </w:r>
-    </w:p>
-    <w:p>
-      <w:pPr>
-        <w:pStyle w:val="NoSpacing"/>
-      </w:pPr>
-    </w:p>
-    <w:p>
-      <w:pPr>
-        <w:pStyle w:val="NoSpacing"/>
-      </w:pPr>
-      <w:r>
-        <w:t>In hindsight, working on the project earlier</w:t>
-      </w:r>
-      <w:r>
-        <w:t xml:space="preserve"> in the day</w:t>
-      </w:r>
-      <w:r>
-        <w:t xml:space="preserve"> would have been more beneficial compared to late at night. This is due to the majority of busses not being active later at night thus making testing and debugging of the map marker placements a bit difficult and inconsistent.</w:t>
-      </w:r>
-    </w:p>
-    <w:p>
-      <w:pPr>
-        <w:pStyle w:val="NoSpacing"/>
-      </w:pPr>
-    </w:p>
-    <w:p>
-      <w:pPr>
-        <w:pStyle w:val="Heading1"/>
-        <w:jc w:val="center"/>
-        <w:rPr>
-          <w:b/>
-          <w:color w:val="auto"/>
-        </w:rPr>
-      </w:pPr>
-      <w:r>
-        <w:rPr>
-          <w:b/>
-          <w:color w:val="auto"/>
-        </w:rPr>
-        <w:t>Final reflections</w:t>
-      </w:r>
-    </w:p>
-    <w:p/>
-    <w:p>
-      <w:r>
-        <w:t xml:space="preserve">In the end, our GoBus transport app does not </w:t>
-      </w:r>
-      <w:r>
-        <w:t xml:space="preserve">completely </w:t>
-      </w:r>
-      <w:r>
-        <w:t xml:space="preserve">function correctly due to the difficulties we encountered with the apiCall. </w:t>
-      </w:r>
-      <w:r>
-        <w:t>Only some routes and their respective busses were loaded correctly while others did not and crashed the map. Overall we good about what we were able to accomplish and learned a lot about website design (both front and back end) and how to work as a team to accomplish a big project.</w:t>
-      </w:r>
-    </w:p>
-    <w:p/>
+    </w:p>
     <w:p>
       <w:pPr>
         <w:tabs>
@@ -968,27 +963,14 @@
     <w:r>
       <w:t xml:space="preserve"> of </w:t>
     </w:r>
-    <w:r>
-      <w:fldChar w:fldCharType="begin"/>
-    </w:r>
-    <w:r>
-      <w:instrText xml:space="preserve"> NUMPAGES  \* Arabic  \* MERGEFORMAT </w:instrText>
-    </w:r>
-    <w:r>
-      <w:fldChar w:fldCharType="separate"/>
-    </w:r>
-    <w:r>
-      <w:rPr>
-        <w:noProof/>
-      </w:rPr>
-      <w:t>3</w:t>
-    </w:r>
-    <w:r>
-      <w:rPr>
-        <w:noProof/>
-      </w:rPr>
-      <w:fldChar w:fldCharType="end"/>
-    </w:r>
+    <w:fldSimple w:instr=" NUMPAGES  \* Arabic  \* MERGEFORMAT ">
+      <w:r>
+        <w:rPr>
+          <w:noProof/>
+        </w:rPr>
+        <w:t>3</w:t>
+      </w:r>
+    </w:fldSimple>
   </w:p>
 </w:ftr>
 </file>

</xml_diff>